<commit_message>
chinh sua file docs
</commit_message>
<xml_diff>
--- a/document/TL_phan_tich_thiet_ke.docx
+++ b/document/TL_phan_tich_thiet_ke.docx
@@ -1,6 +1,6 @@
 
 <file path=word/document.xml><?xml version="1.0" encoding="utf-8"?>
-<w:document xmlns:ve="http://schemas.openxmlformats.org/markup-compatibility/2006" xmlns:o="urn:schemas-microsoft-com:office:office" xmlns:r="http://schemas.openxmlformats.org/officeDocument/2006/relationships" xmlns:m="http://schemas.openxmlformats.org/officeDocument/2006/math" xmlns:v="urn:schemas-microsoft-com:vml" xmlns:wp="http://schemas.openxmlformats.org/drawingml/2006/wordprocessingDrawing" xmlns:w10="urn:schemas-microsoft-com:office:word" xmlns:w="http://schemas.openxmlformats.org/wordprocessingml/2006/main" xmlns:wne="http://schemas.microsoft.com/office/word/2006/wordml">
+<w:document xmlns:wpc="http://schemas.microsoft.com/office/word/2010/wordprocessingCanvas" xmlns:mc="http://schemas.openxmlformats.org/markup-compatibility/2006" xmlns:o="urn:schemas-microsoft-com:office:office" xmlns:r="http://schemas.openxmlformats.org/officeDocument/2006/relationships" xmlns:m="http://schemas.openxmlformats.org/officeDocument/2006/math" xmlns:v="urn:schemas-microsoft-com:vml" xmlns:wp14="http://schemas.microsoft.com/office/word/2010/wordprocessingDrawing" xmlns:wp="http://schemas.openxmlformats.org/drawingml/2006/wordprocessingDrawing" xmlns:w10="urn:schemas-microsoft-com:office:word" xmlns:w="http://schemas.openxmlformats.org/wordprocessingml/2006/main" xmlns:w14="http://schemas.microsoft.com/office/word/2010/wordml" xmlns:w15="http://schemas.microsoft.com/office/word/2012/wordml" xmlns:wpg="http://schemas.microsoft.com/office/word/2010/wordprocessingGroup" xmlns:wpi="http://schemas.microsoft.com/office/word/2010/wordprocessingInk" xmlns:wne="http://schemas.microsoft.com/office/word/2006/wordml" xmlns:wps="http://schemas.microsoft.com/office/word/2010/wordprocessingShape" mc:Ignorable="w14 w15 wp14">
   <w:body>
     <w:p>
       <w:pPr>
@@ -232,7 +232,21 @@
         <w:rPr>
           <w:b/>
         </w:rPr>
-        <w:t>HÀ NỘI  Ngày 05, Tháng 10, Năm 2016</w:t>
+        <w:t xml:space="preserve">HÀ </w:t>
+      </w:r>
+      <w:proofErr w:type="gramStart"/>
+      <w:r>
+        <w:rPr>
+          <w:b/>
+        </w:rPr>
+        <w:t>NỘI  Ngày</w:t>
+      </w:r>
+      <w:proofErr w:type="gramEnd"/>
+      <w:r>
+        <w:rPr>
+          <w:b/>
+        </w:rPr>
+        <w:t xml:space="preserve"> 05, Tháng 10, Năm 2016</w:t>
       </w:r>
       <w:r>
         <w:rPr>
@@ -323,8 +337,13 @@
         </w:numPr>
       </w:pPr>
       <w:r>
-        <w:t>Nhược điểm: Hình thức này tốn thời gian..</w:t>
-      </w:r>
+        <w:t>Nhược điểm: Hình thức này tốn thời gian</w:t>
+      </w:r>
+      <w:proofErr w:type="gramStart"/>
+      <w:r>
+        <w:t>..</w:t>
+      </w:r>
+      <w:proofErr w:type="gramEnd"/>
     </w:p>
     <w:p>
       <w:pPr>
@@ -371,7 +390,15 @@
         </w:numPr>
       </w:pPr>
       <w:r>
-        <w:t>Thi trắc nghiệm: Đây là hình thức kiểm tra thí sinh bằng các câu hỏi khách quan dưới dạng lựa chọn đáp án đúng với yêu cầu đề bài. Thi trắc nghiệm có thể thi trên máy tính hoặc trên giấy. Phương pháp này trong đề thi thường nhiều câu hỏi, mỗi câu đưa ra một vấn đề cùng với những thông tin cần thiết để thí sinh trả lời từng câu hỏi một cách ngắn gọn.</w:t>
+        <w:t xml:space="preserve">Thi trắc nghiệm: Đây là hình thức kiểm tra thí sinh bằng các câu hỏi khách quan dưới dạng lựa chọn đáp </w:t>
+      </w:r>
+      <w:proofErr w:type="gramStart"/>
+      <w:r>
+        <w:t>án</w:t>
+      </w:r>
+      <w:proofErr w:type="gramEnd"/>
+      <w:r>
+        <w:t xml:space="preserve"> đúng với yêu cầu đề bài. Thi trắc nghiệm có thể thi trên máy tính hoặc trên giấy. Phương pháp này trong đề thi thường nhiều câu hỏi, mỗi câu đưa ra một vấn đề cùng với những thông tin cần thiết để thí sinh trả lời từng câu hỏi một cách ngắn gọn.</w:t>
       </w:r>
     </w:p>
     <w:p>
@@ -574,7 +601,27 @@
           <w:szCs w:val="26"/>
           <w:shd w:val="clear" w:color="auto" w:fill="FFFFFF"/>
         </w:rPr>
-        <w:t>Các bài Toán, Ngoại ngữ, Khoa học Tự nhiên và Khoa học Xã hội thi theo hình thức trắc nghiệm khách quan.</w:t>
+        <w:t xml:space="preserve">Các bài Toán, Ngoại ngữ, Khoa học Tự nhiên và Khoa học Xã hội thi </w:t>
+      </w:r>
+      <w:proofErr w:type="gramStart"/>
+      <w:r>
+        <w:rPr>
+          <w:rFonts w:cs="Times New Roman"/>
+          <w:color w:val="000000"/>
+          <w:szCs w:val="26"/>
+          <w:shd w:val="clear" w:color="auto" w:fill="FFFFFF"/>
+        </w:rPr>
+        <w:t>theo</w:t>
+      </w:r>
+      <w:proofErr w:type="gramEnd"/>
+      <w:r>
+        <w:rPr>
+          <w:rFonts w:cs="Times New Roman"/>
+          <w:color w:val="000000"/>
+          <w:szCs w:val="26"/>
+          <w:shd w:val="clear" w:color="auto" w:fill="FFFFFF"/>
+        </w:rPr>
+        <w:t xml:space="preserve"> hình thức trắc nghiệm khách quan.</w:t>
       </w:r>
     </w:p>
     <w:p>
@@ -598,7 +645,27 @@
           <w:szCs w:val="26"/>
           <w:shd w:val="clear" w:color="auto" w:fill="FFFFFF"/>
         </w:rPr>
-        <w:t>Bài thi Ngữ văn, thi theo hình thức tự luận.</w:t>
+        <w:t xml:space="preserve">Bài thi Ngữ văn, thi </w:t>
+      </w:r>
+      <w:proofErr w:type="gramStart"/>
+      <w:r>
+        <w:rPr>
+          <w:rFonts w:cs="Times New Roman"/>
+          <w:color w:val="000000"/>
+          <w:szCs w:val="26"/>
+          <w:shd w:val="clear" w:color="auto" w:fill="FFFFFF"/>
+        </w:rPr>
+        <w:t>theo</w:t>
+      </w:r>
+      <w:proofErr w:type="gramEnd"/>
+      <w:r>
+        <w:rPr>
+          <w:rFonts w:cs="Times New Roman"/>
+          <w:color w:val="000000"/>
+          <w:szCs w:val="26"/>
+          <w:shd w:val="clear" w:color="auto" w:fill="FFFFFF"/>
+        </w:rPr>
+        <w:t xml:space="preserve"> hình thức tự luận.</w:t>
       </w:r>
     </w:p>
     <w:p>
@@ -618,7 +685,15 @@
         </w:numPr>
       </w:pPr>
       <w:r>
-        <w:t>Trắc nghiệm là: Một phép lượng giá cụ thể ở mức, khả năng thể hiện hành vi trong lĩnh vực đó. Trong giáo dục, thi trắc nghiệm được tiến hành trong các kỳ thi, kiểm tra đánh giá kết quả học tập, giáo dục đối với một môn học nào đó.</w:t>
+        <w:t xml:space="preserve">Trắc nghiệm là: Một phép lượng giá cụ thể ở mức, khả năng thể hiện hành </w:t>
+      </w:r>
+      <w:proofErr w:type="gramStart"/>
+      <w:r>
+        <w:t>vi</w:t>
+      </w:r>
+      <w:proofErr w:type="gramEnd"/>
+      <w:r>
+        <w:t xml:space="preserve"> trong lĩnh vực đó. Trong giáo dục, thi trắc nghiệm được tiến hành trong các kỳ thi, kiểm tra đánh giá kết quả học tập, giáo dục đối với một môn học nào đó.</w:t>
       </w:r>
     </w:p>
     <w:p>
@@ -630,7 +705,15 @@
         </w:numPr>
       </w:pPr>
       <w:r>
-        <w:t>Dạng câu hỏi thi trắc nghiệm: Trong thi trắc nghiệm có nhiều dạng câu hỏi khác nhau nhưng dạng câu hỏi thường được dùng nhiều nhất là dạng câu hỏi có nhiều sự lựa chọn, thí sinh chỉ cần chọn đáp án đúng, không cần giải thích gì thêm.</w:t>
+        <w:t xml:space="preserve">Dạng câu hỏi thi trắc nghiệm: Trong thi trắc nghiệm có nhiều dạng câu hỏi khác nhau nhưng dạng câu hỏi thường được dùng nhiều nhất là dạng câu hỏi có nhiều sự lựa chọn, thí sinh chỉ cần chọn đáp </w:t>
+      </w:r>
+      <w:proofErr w:type="gramStart"/>
+      <w:r>
+        <w:t>án</w:t>
+      </w:r>
+      <w:proofErr w:type="gramEnd"/>
+      <w:r>
+        <w:t xml:space="preserve"> đúng, không cần giải thích gì thêm.</w:t>
       </w:r>
     </w:p>
     <w:p>
@@ -663,7 +746,15 @@
         </w:numPr>
       </w:pPr>
       <w:r>
-        <w:t>Phần tiếp theo là phần đáp án hay phương án để chọn, thường được đánh giấu bằng các chữ cái A, B, C, D, ... Trong các phương án để chọn chỉ duy nhất có một phương án đúng nhất. Các phương án khác được đưa ra nhằm gây nhiếu thí sinh.</w:t>
+        <w:t xml:space="preserve">Phần tiếp theo là phần đáp án hay phương án để chọn, thường được đánh giấu bằng các chữ cái A, B, C, D, ... Trong các phương án để chọn chỉ duy nhất có một phương án đúng nhất. Các phương </w:t>
+      </w:r>
+      <w:proofErr w:type="gramStart"/>
+      <w:r>
+        <w:t>án</w:t>
+      </w:r>
+      <w:proofErr w:type="gramEnd"/>
+      <w:r>
+        <w:t xml:space="preserve"> khác được đưa ra nhằm gây nhiếu thí sinh.</w:t>
       </w:r>
     </w:p>
     <w:p>
@@ -706,16 +797,29 @@
         <w:ind w:left="1440"/>
       </w:pPr>
       <w:r>
-        <w:t>Nếu thí sinh nắm vững phép toán lấy dư sẽ chọn đáp án C. Nếu không nắm vững sẽ chọn đáp án khác:</w:t>
+        <w:t xml:space="preserve">Nếu thí sinh nắm vững phép toán lấy dư sẽ chọn đáp </w:t>
+      </w:r>
+      <w:proofErr w:type="gramStart"/>
+      <w:r>
+        <w:t>án</w:t>
+      </w:r>
+      <w:proofErr w:type="gramEnd"/>
+      <w:r>
+        <w:t xml:space="preserve"> C. Nếu không nắm vững sẽ chọn đáp án khác:</w:t>
       </w:r>
     </w:p>
     <w:p>
       <w:pPr>
         <w:ind w:left="1440"/>
       </w:pPr>
+      <w:proofErr w:type="gramStart"/>
       <w:r>
         <w:lastRenderedPageBreak/>
-        <w:t xml:space="preserve">a / b = 12 / 3 = 4.333 </w:t>
+        <w:t>a</w:t>
+      </w:r>
+      <w:proofErr w:type="gramEnd"/>
+      <w:r>
+        <w:t xml:space="preserve"> / b = 12 / 3 = 4.333 </w:t>
       </w:r>
       <w:r>
         <w:tab/>
@@ -731,7 +835,15 @@
         <w:ind w:left="1440"/>
       </w:pPr>
       <w:r>
-        <w:t xml:space="preserve">[a / b] = [12 / 3] = 4 </w:t>
+        <w:t>[</w:t>
+      </w:r>
+      <w:proofErr w:type="gramStart"/>
+      <w:r>
+        <w:t>a</w:t>
+      </w:r>
+      <w:proofErr w:type="gramEnd"/>
+      <w:r>
+        <w:t xml:space="preserve"> / b] = [12 / 3] = 4 </w:t>
       </w:r>
       <w:r>
         <w:tab/>
@@ -778,7 +890,15 @@
         <w:ind w:left="1440"/>
       </w:pPr>
       <w:r>
-        <w:t>Để thực hiện thành công dự án này chúng tôi cần có:</w:t>
+        <w:t xml:space="preserve">Để thực hiện thành công dự </w:t>
+      </w:r>
+      <w:proofErr w:type="gramStart"/>
+      <w:r>
+        <w:t>án</w:t>
+      </w:r>
+      <w:proofErr w:type="gramEnd"/>
+      <w:r>
+        <w:t xml:space="preserve"> này chúng tôi cần có:</w:t>
       </w:r>
     </w:p>
     <w:p>
@@ -871,7 +991,15 @@
         </w:numPr>
       </w:pPr>
       <w:r>
-        <w:t>Cơ sở vật chất: 3 máy tính xách tay của 3 thành viên, có cài đặt đầy đủ các phần mềm, công cụ hỗ trợ.</w:t>
+        <w:t xml:space="preserve">Cơ sở vật chất: 3 máy tính xách </w:t>
+      </w:r>
+      <w:proofErr w:type="gramStart"/>
+      <w:r>
+        <w:t>tay</w:t>
+      </w:r>
+      <w:proofErr w:type="gramEnd"/>
+      <w:r>
+        <w:t xml:space="preserve"> của 3 thành viên, có cài đặt đầy đủ các phần mềm, công cụ hỗ trợ.</w:t>
       </w:r>
     </w:p>
     <w:p>
@@ -918,7 +1046,15 @@
       </w:pPr>
       <w:r>
         <w:tab/>
-        <w:t>2. Lập trình client: HTML5, CSS3, JS, sử dụng Angular JS để làm web theo mô hình SPA.</w:t>
+        <w:t xml:space="preserve">2. Lập trình client: HTML5, CSS3, JS, sử dụng Angular JS để làm web </w:t>
+      </w:r>
+      <w:proofErr w:type="gramStart"/>
+      <w:r>
+        <w:t>theo</w:t>
+      </w:r>
+      <w:proofErr w:type="gramEnd"/>
+      <w:r>
+        <w:t xml:space="preserve"> mô hình SPA.</w:t>
       </w:r>
     </w:p>
     <w:p>
@@ -936,7 +1072,15 @@
         <w:ind w:left="2160"/>
       </w:pPr>
       <w:r>
-        <w:t>- Công nghệ sử sụng: Làm website theo mô hình SPA(Single Page Application) .</w:t>
+        <w:t xml:space="preserve">- Công nghệ sử sụng: Làm website theo mô hình </w:t>
+      </w:r>
+      <w:proofErr w:type="gramStart"/>
+      <w:r>
+        <w:t>SPA(</w:t>
+      </w:r>
+      <w:proofErr w:type="gramEnd"/>
+      <w:r>
+        <w:t>Single Page Application) .</w:t>
       </w:r>
     </w:p>
     <w:p>
@@ -1006,7 +1150,15 @@
         <w:t>i. Qua các bài thi, thí sinh sẽ</w:t>
       </w:r>
       <w:r>
-        <w:t xml:space="preserve"> dần dần làm quen với cấu trúc đề thi và dạng câu hỏi mới. Qua đó sẽ giúp thí sinh có được một kết quả tốt trong kỳ thi THPT của Bộ GD-ĐT năm 2017 và các năm tiếp theo.</w:t>
+        <w:t xml:space="preserve"> dần dần làm quen với cấu trúc đề thi và dạng câu hỏi mới. Qua đó sẽ giúp thí sinh có được một kết quả tốt trong kỳ thi THPT của Bộ GD-ĐT năm 2017 và các năm tiếp </w:t>
+      </w:r>
+      <w:proofErr w:type="gramStart"/>
+      <w:r>
+        <w:t>theo</w:t>
+      </w:r>
+      <w:proofErr w:type="gramEnd"/>
+      <w:r>
+        <w:t>.</w:t>
       </w:r>
     </w:p>
     <w:p>
@@ -1022,7 +1174,15 @@
         <w:t xml:space="preserve"> quản trị</w:t>
       </w:r>
       <w:r>
-        <w:t xml:space="preserve"> cập nhật đề thi, quản lý đề thi và ngân hàng câu hỏi theo môn. Hỗ trợ cho thí sinh hoàn thành bài thi một cách hiệu quả nhất. Hệ quản trị trang web tiện lợi, giúp cho người quản trị điều hành có hiệu quả.</w:t>
+        <w:t xml:space="preserve"> cập nhật đề thi, quản lý đề thi và ngân hàng câu hỏi </w:t>
+      </w:r>
+      <w:proofErr w:type="gramStart"/>
+      <w:r>
+        <w:t>theo</w:t>
+      </w:r>
+      <w:proofErr w:type="gramEnd"/>
+      <w:r>
+        <w:t xml:space="preserve"> môn. Hỗ trợ cho thí sinh hoàn thành bài thi một cách hiệu quả nhất. Hệ quản trị trang web tiện lợi, giúp cho người quản trị điều hành có hiệu quả.</w:t>
       </w:r>
     </w:p>
     <w:p>
@@ -1072,7 +1232,15 @@
         <w:ind w:left="2880"/>
       </w:pPr>
       <w:r>
-        <w:t>Chấm thi: Bài thi được chấm sẽ trả lại cho thí sinh có đáp án đúng kèm theo.</w:t>
+        <w:t xml:space="preserve">Chấm thi: Bài thi được chấm sẽ trả lại cho thí sinh có đáp án đúng kèm </w:t>
+      </w:r>
+      <w:proofErr w:type="gramStart"/>
+      <w:r>
+        <w:t>theo</w:t>
+      </w:r>
+      <w:proofErr w:type="gramEnd"/>
+      <w:r>
+        <w:t>.</w:t>
       </w:r>
     </w:p>
     <w:p>
@@ -1185,7 +1353,15 @@
         </w:numPr>
       </w:pPr>
       <w:r>
-        <w:t>Luyện thi trắc nghiệm: Thí sinh sẽ làm bài thi với lượng kiến thức và thời gian như kì thi thật theo quy định của Bộ GD-ĐT.</w:t>
+        <w:t xml:space="preserve">Luyện thi trắc nghiệm: Thí sinh sẽ làm bài thi với lượng kiến thức và thời gian như kì thi thật </w:t>
+      </w:r>
+      <w:proofErr w:type="gramStart"/>
+      <w:r>
+        <w:t>theo</w:t>
+      </w:r>
+      <w:proofErr w:type="gramEnd"/>
+      <w:r>
+        <w:t xml:space="preserve"> quy định của Bộ GD-ĐT.</w:t>
       </w:r>
     </w:p>
     <w:p>
@@ -1312,7 +1488,15 @@
         <w:ind w:left="1440"/>
       </w:pPr>
       <w:r>
-        <w:t>Khi mới vào trang web sẽ hiển thị menu danh sách các môn thi. Thí sinh chọn môn thi và bắt đầu làm bài thi với số câu hỏi và thời gian theo đúng quy định của Bộ GD-ĐT.</w:t>
+        <w:t xml:space="preserve">Khi mới vào trang web sẽ hiển thị menu danh sách các môn thi. Thí sinh chọn môn thi và bắt đầu làm bài thi với số câu hỏi và thời gian </w:t>
+      </w:r>
+      <w:proofErr w:type="gramStart"/>
+      <w:r>
+        <w:t>theo</w:t>
+      </w:r>
+      <w:proofErr w:type="gramEnd"/>
+      <w:r>
+        <w:t xml:space="preserve"> đúng quy định của Bộ GD-ĐT.</w:t>
       </w:r>
     </w:p>
     <w:p>
@@ -1609,7 +1793,15 @@
         <w:ind w:left="1620"/>
       </w:pPr>
       <w:r>
-        <w:t>Chức năng này giúp thí sinh làm quen với hình thức thi mới, cấu trúc đề thi và định dạng câu hỏi mới theo quy định của Bộ GD-ĐT. Ngoài ra còn giúp thí sinh rèn luyện các kỹ năng thi trắc nghiệm cũng như ra soát lại các kiến thức đã được học trước khi bước vào kỳ thi THPT chính thức.</w:t>
+        <w:t xml:space="preserve">Chức năng này giúp thí sinh làm quen với hình thức thi mới, cấu trúc đề thi và định dạng câu hỏi mới </w:t>
+      </w:r>
+      <w:proofErr w:type="gramStart"/>
+      <w:r>
+        <w:t>theo</w:t>
+      </w:r>
+      <w:proofErr w:type="gramEnd"/>
+      <w:r>
+        <w:t xml:space="preserve"> quy định của Bộ GD-ĐT. Ngoài ra còn giúp thí sinh rèn luyện các kỹ năng thi trắc nghiệm cũng như ra soát lại các kiến thức đã được học trước khi bước vào kỳ thi THPT chính thức.</w:t>
       </w:r>
     </w:p>
     <w:p>
@@ -1940,7 +2132,21 @@
         <w:rPr>
           <w:i/>
         </w:rPr>
-        <w:t>2.2.  Biểu đồ luồng dữ liệu.</w:t>
+        <w:t>2.2</w:t>
+      </w:r>
+      <w:proofErr w:type="gramStart"/>
+      <w:r>
+        <w:rPr>
+          <w:i/>
+        </w:rPr>
+        <w:t>.  Biểu</w:t>
+      </w:r>
+      <w:proofErr w:type="gramEnd"/>
+      <w:r>
+        <w:rPr>
+          <w:i/>
+        </w:rPr>
+        <w:t xml:space="preserve"> đồ luồng dữ liệu.</w:t>
       </w:r>
     </w:p>
     <w:p>
@@ -1979,7 +2185,7 @@
         <w:tblStyle w:val="TableGrid"/>
         <w:tblW w:w="0" w:type="auto"/>
         <w:tblInd w:w="630" w:type="dxa"/>
-        <w:tblLook w:val="04A0"/>
+        <w:tblLook w:val="04A0" w:firstRow="1" w:lastRow="0" w:firstColumn="1" w:lastColumn="0" w:noHBand="0" w:noVBand="1"/>
       </w:tblPr>
       <w:tblGrid>
         <w:gridCol w:w="2538"/>
@@ -2131,7 +2337,7 @@
             <w:tblPr>
               <w:tblStyle w:val="TableGrid"/>
               <w:tblW w:w="0" w:type="auto"/>
-              <w:tblLook w:val="04A0"/>
+              <w:tblLook w:val="04A0" w:firstRow="1" w:lastRow="0" w:firstColumn="1" w:lastColumn="0" w:noHBand="0" w:noVBand="1"/>
             </w:tblPr>
             <w:tblGrid>
               <w:gridCol w:w="2307"/>
@@ -2304,12 +2510,13 @@
       <w:r>
         <w:rPr>
           <w:noProof/>
+          <w:lang w:val="vi-VN" w:eastAsia="vi-VN"/>
         </w:rPr>
         <w:drawing>
           <wp:inline distT="0" distB="0" distL="0" distR="0">
             <wp:extent cx="5943600" cy="3341370"/>
             <wp:effectExtent l="0" t="0" r="0" b="0"/>
-            <wp:docPr id="1" name="Picture 1"/>
+            <wp:docPr id="2" name="Picture 2"/>
             <wp:cNvGraphicFramePr>
               <a:graphicFrameLocks xmlns:a="http://schemas.openxmlformats.org/drawingml/2006/main" noChangeAspect="1"/>
             </wp:cNvGraphicFramePr>
@@ -2317,14 +2524,14 @@
               <a:graphicData uri="http://schemas.openxmlformats.org/drawingml/2006/picture">
                 <pic:pic xmlns:pic="http://schemas.openxmlformats.org/drawingml/2006/picture">
                   <pic:nvPicPr>
-                    <pic:cNvPr id="1" name="database1.png"/>
+                    <pic:cNvPr id="2" name="database1.png"/>
                     <pic:cNvPicPr/>
                   </pic:nvPicPr>
                   <pic:blipFill>
-                    <a:blip r:embed="rId8" cstate="print">
+                    <a:blip r:embed="rId8">
                       <a:extLst>
                         <a:ext uri="{28A0092B-C50C-407E-A947-70E740481C1C}">
-                          <a14:useLocalDpi xmlns:a14="http://schemas.microsoft.com/office/drawing/2010/main" xmlns:wps="http://schemas.microsoft.com/office/word/2010/wordprocessingShape" xmlns:wpi="http://schemas.microsoft.com/office/word/2010/wordprocessingInk" xmlns:wpg="http://schemas.microsoft.com/office/word/2010/wordprocessingGroup" xmlns:w16se="http://schemas.microsoft.com/office/word/2015/wordml/symex" xmlns:w15="http://schemas.microsoft.com/office/word/2012/wordml" xmlns:w14="http://schemas.microsoft.com/office/word/2010/wordml" xmlns:w="http://schemas.openxmlformats.org/wordprocessingml/2006/main" xmlns:w10="urn:schemas-microsoft-com:office:word" xmlns:wp14="http://schemas.microsoft.com/office/word/2010/wordprocessingDrawing" xmlns:v="urn:schemas-microsoft-com:vml" xmlns:o="urn:schemas-microsoft-com:office:office" xmlns:mc="http://schemas.openxmlformats.org/markup-compatibility/2006" xmlns:cx1="http://schemas.microsoft.com/office/drawing/2015/9/8/chartex" xmlns:cx="http://schemas.microsoft.com/office/drawing/2014/chartex" xmlns:wpc="http://schemas.microsoft.com/office/word/2010/wordprocessingCanvas" xmlns="" val="0"/>
+                          <a14:useLocalDpi xmlns:a14="http://schemas.microsoft.com/office/drawing/2010/main" val="0"/>
                         </a:ext>
                       </a:extLst>
                     </a:blip>
@@ -2353,7 +2560,16 @@
         <w:pStyle w:val="ListParagraph"/>
       </w:pPr>
       <w:r>
-        <w:t>Trong đó, có 3 bảng do nhóm tự tạo và thêm dữ liệu (được khoanh đỏ trên hình, sẽ được trình bày ở dưới), còn 3 bảng còn lại tự động được tạo sau khi chạy migration của Laravel (3 bảng này sẽ không trình bày).</w:t>
+        <w:t>Trong đó, có 4</w:t>
+      </w:r>
+      <w:r>
+        <w:t xml:space="preserve"> bảng do nhóm tự tạo và thêm dữ liệu (được </w:t>
+      </w:r>
+      <w:r>
+        <w:t>gạch chân</w:t>
+      </w:r>
+      <w:r>
+        <w:t xml:space="preserve"> trên hình, sẽ được trình bày ở dưới), còn 3 bảng còn lại tự động được tạo sau khi chạy migration của Laravel (3 bảng này sẽ không trình bày).</w:t>
       </w:r>
     </w:p>
     <w:p>
@@ -2384,13 +2600,19 @@
         <w:rPr>
           <w:b/>
         </w:rPr>
-        <w:t>Bảng ‘monhoc</w:t>
-      </w:r>
-      <w:r>
-        <w:rPr>
-          <w:b/>
-        </w:rPr>
-        <w:t>’.</w:t>
+        <w:t>Bảng ‘</w:t>
+      </w:r>
+      <w:r>
+        <w:rPr>
+          <w:b/>
+        </w:rPr>
+        <w:t>monthi</w:t>
+      </w:r>
+      <w:r>
+        <w:rPr>
+          <w:b/>
+        </w:rPr>
+        <w:t>.</w:t>
       </w:r>
     </w:p>
     <w:p>
@@ -2413,12 +2635,13 @@
         <w:rPr>
           <w:b/>
           <w:noProof/>
+          <w:lang w:val="vi-VN" w:eastAsia="vi-VN"/>
         </w:rPr>
         <w:drawing>
           <wp:inline distT="0" distB="0" distL="0" distR="0">
-            <wp:extent cx="5705475" cy="3190875"/>
+            <wp:extent cx="5943600" cy="3341370"/>
             <wp:effectExtent l="0" t="0" r="0" b="0"/>
-            <wp:docPr id="3" name="Picture 3"/>
+            <wp:docPr id="11" name="Picture 11"/>
             <wp:cNvGraphicFramePr>
               <a:graphicFrameLocks xmlns:a="http://schemas.openxmlformats.org/drawingml/2006/main" noChangeAspect="1"/>
             </wp:cNvGraphicFramePr>
@@ -2426,14 +2649,14 @@
               <a:graphicData uri="http://schemas.openxmlformats.org/drawingml/2006/picture">
                 <pic:pic xmlns:pic="http://schemas.openxmlformats.org/drawingml/2006/picture">
                   <pic:nvPicPr>
-                    <pic:cNvPr id="3" name="database2.png"/>
+                    <pic:cNvPr id="11" name="database2.png"/>
                     <pic:cNvPicPr/>
                   </pic:nvPicPr>
                   <pic:blipFill>
-                    <a:blip r:embed="rId9" cstate="print">
+                    <a:blip r:embed="rId9">
                       <a:extLst>
                         <a:ext uri="{28A0092B-C50C-407E-A947-70E740481C1C}">
-                          <a14:useLocalDpi xmlns:a14="http://schemas.microsoft.com/office/drawing/2010/main" xmlns:wps="http://schemas.microsoft.com/office/word/2010/wordprocessingShape" xmlns:wpi="http://schemas.microsoft.com/office/word/2010/wordprocessingInk" xmlns:wpg="http://schemas.microsoft.com/office/word/2010/wordprocessingGroup" xmlns:w16se="http://schemas.microsoft.com/office/word/2015/wordml/symex" xmlns:w15="http://schemas.microsoft.com/office/word/2012/wordml" xmlns:w14="http://schemas.microsoft.com/office/word/2010/wordml" xmlns:w="http://schemas.openxmlformats.org/wordprocessingml/2006/main" xmlns:w10="urn:schemas-microsoft-com:office:word" xmlns:wp14="http://schemas.microsoft.com/office/word/2010/wordprocessingDrawing" xmlns:v="urn:schemas-microsoft-com:vml" xmlns:o="urn:schemas-microsoft-com:office:office" xmlns:mc="http://schemas.openxmlformats.org/markup-compatibility/2006" xmlns:cx1="http://schemas.microsoft.com/office/drawing/2015/9/8/chartex" xmlns:cx="http://schemas.microsoft.com/office/drawing/2014/chartex" xmlns:wpc="http://schemas.microsoft.com/office/word/2010/wordprocessingCanvas" xmlns="" val="0"/>
+                          <a14:useLocalDpi xmlns:a14="http://schemas.microsoft.com/office/drawing/2010/main" val="0"/>
                         </a:ext>
                       </a:extLst>
                     </a:blip>
@@ -2444,7 +2667,7 @@
                   <pic:spPr>
                     <a:xfrm>
                       <a:off x="0" y="0"/>
-                      <a:ext cx="5705475" cy="3190875"/>
+                      <a:ext cx="5943600" cy="3341370"/>
                     </a:xfrm>
                     <a:prstGeom prst="rect">
                       <a:avLst/>
@@ -2462,7 +2685,13 @@
         <w:pStyle w:val="ListParagraph"/>
       </w:pPr>
       <w:r>
-        <w:t>Đây là bảng lưu dữ liệu về môn học, trong đó:</w:t>
+        <w:t xml:space="preserve">Đây là bảng lưu dữ liệu về môn </w:t>
+      </w:r>
+      <w:r>
+        <w:t>thi</w:t>
+      </w:r>
+      <w:r>
+        <w:t>, trong đó:</w:t>
       </w:r>
     </w:p>
     <w:p>
@@ -2472,32 +2701,17 @@
           <w:ilvl w:val="0"/>
           <w:numId w:val="18"/>
         </w:numPr>
-        <w:rPr>
-          <w:lang w:val="fr-FR"/>
-        </w:rPr>
-      </w:pPr>
-      <w:r>
-        <w:rPr>
-          <w:lang w:val="fr-FR"/>
-        </w:rPr>
-        <w:t>‘ma_mon_hoc’</w:t>
-      </w:r>
-      <w:r>
-        <w:rPr>
-          <w:lang w:val="fr-FR"/>
-        </w:rPr>
-        <w:t xml:space="preserve"> </w:t>
-      </w:r>
-      <w:r>
-        <w:rPr>
-          <w:lang w:val="fr-FR"/>
-        </w:rPr>
-        <w:t>: Mã của môn học</w:t>
-      </w:r>
-      <w:r>
-        <w:rPr>
-          <w:lang w:val="fr-FR"/>
-        </w:rPr>
+      </w:pPr>
+      <w:r>
+        <w:t>‘id_monthi’</w:t>
+      </w:r>
+      <w:r>
+        <w:t xml:space="preserve">: Mã của môn </w:t>
+      </w:r>
+      <w:r>
+        <w:t>thi</w:t>
+      </w:r>
+      <w:r>
         <w:t>.</w:t>
       </w:r>
     </w:p>
@@ -2508,6 +2722,41 @@
           <w:ilvl w:val="0"/>
           <w:numId w:val="18"/>
         </w:numPr>
+      </w:pPr>
+      <w:r>
+        <w:t>‘</w:t>
+      </w:r>
+      <w:r>
+        <w:t>ten_monthi</w:t>
+      </w:r>
+      <w:r>
+        <w:t>’</w:t>
+      </w:r>
+      <w:r>
+        <w:t xml:space="preserve">: Tên môn </w:t>
+      </w:r>
+      <w:r>
+        <w:t>thi</w:t>
+      </w:r>
+      <w:r>
+        <w:t>.</w:t>
+      </w:r>
+    </w:p>
+    <w:p>
+      <w:pPr>
+        <w:pStyle w:val="ListParagraph"/>
+        <w:numPr>
+          <w:ilvl w:val="0"/>
+          <w:numId w:val="18"/>
+        </w:numPr>
+      </w:pPr>
+      <w:r>
+        <w:t>‘so_dethi’:  Số đề thi của môn thi đó.</w:t>
+      </w:r>
+    </w:p>
+    <w:p>
+      <w:pPr>
+        <w:ind w:left="720"/>
         <w:rPr>
           <w:lang w:val="fr-FR"/>
         </w:rPr>
@@ -2516,51 +2765,24 @@
         <w:rPr>
           <w:lang w:val="fr-FR"/>
         </w:rPr>
-        <w:t>‘ten_mon_hoc’</w:t>
-      </w:r>
-      <w:r>
-        <w:rPr>
-          <w:lang w:val="fr-FR"/>
-        </w:rPr>
-        <w:t xml:space="preserve"> </w:t>
-      </w:r>
-      <w:r>
-        <w:rPr>
-          <w:lang w:val="fr-FR"/>
-        </w:rPr>
-        <w:t>: Tên môn học.</w:t>
+        <w:t>Sau khi thêm dữ liệu :</w:t>
       </w:r>
     </w:p>
     <w:p>
       <w:pPr>
         <w:ind w:left="720"/>
-        <w:rPr>
-          <w:lang w:val="fr-FR"/>
-        </w:rPr>
-      </w:pPr>
-      <w:r>
-        <w:rPr>
-          <w:lang w:val="fr-FR"/>
-        </w:rPr>
-        <w:t>Sau khi thêm dữ liệu :</w:t>
-      </w:r>
-    </w:p>
-    <w:p>
-      <w:pPr>
-        <w:ind w:left="720"/>
-        <w:rPr>
-          <w:lang w:val="fr-FR"/>
-        </w:rPr>
       </w:pPr>
       <w:r>
         <w:rPr>
           <w:noProof/>
-        </w:rPr>
+          <w:lang w:val="vi-VN" w:eastAsia="vi-VN"/>
+        </w:rPr>
+        <w:lastRenderedPageBreak/>
         <w:drawing>
           <wp:inline distT="0" distB="0" distL="0" distR="0">
-            <wp:extent cx="5686067" cy="3095625"/>
+            <wp:extent cx="5943600" cy="3341370"/>
             <wp:effectExtent l="0" t="0" r="0" b="0"/>
-            <wp:docPr id="4" name="Picture 4"/>
+            <wp:docPr id="13" name="Picture 13"/>
             <wp:cNvGraphicFramePr>
               <a:graphicFrameLocks xmlns:a="http://schemas.openxmlformats.org/drawingml/2006/main" noChangeAspect="1"/>
             </wp:cNvGraphicFramePr>
@@ -2568,14 +2790,14 @@
               <a:graphicData uri="http://schemas.openxmlformats.org/drawingml/2006/picture">
                 <pic:pic xmlns:pic="http://schemas.openxmlformats.org/drawingml/2006/picture">
                   <pic:nvPicPr>
-                    <pic:cNvPr id="4" name="database3.png"/>
+                    <pic:cNvPr id="13" name="database3.png"/>
                     <pic:cNvPicPr/>
                   </pic:nvPicPr>
                   <pic:blipFill>
-                    <a:blip r:embed="rId10" cstate="print">
+                    <a:blip r:embed="rId10">
                       <a:extLst>
                         <a:ext uri="{28A0092B-C50C-407E-A947-70E740481C1C}">
-                          <a14:useLocalDpi xmlns:a14="http://schemas.microsoft.com/office/drawing/2010/main" xmlns:wps="http://schemas.microsoft.com/office/word/2010/wordprocessingShape" xmlns:wpi="http://schemas.microsoft.com/office/word/2010/wordprocessingInk" xmlns:wpg="http://schemas.microsoft.com/office/word/2010/wordprocessingGroup" xmlns:w16se="http://schemas.microsoft.com/office/word/2015/wordml/symex" xmlns:w15="http://schemas.microsoft.com/office/word/2012/wordml" xmlns:w14="http://schemas.microsoft.com/office/word/2010/wordml" xmlns:w="http://schemas.openxmlformats.org/wordprocessingml/2006/main" xmlns:w10="urn:schemas-microsoft-com:office:word" xmlns:wp14="http://schemas.microsoft.com/office/word/2010/wordprocessingDrawing" xmlns:v="urn:schemas-microsoft-com:vml" xmlns:o="urn:schemas-microsoft-com:office:office" xmlns:mc="http://schemas.openxmlformats.org/markup-compatibility/2006" xmlns:cx1="http://schemas.microsoft.com/office/drawing/2015/9/8/chartex" xmlns:cx="http://schemas.microsoft.com/office/drawing/2014/chartex" xmlns:wpc="http://schemas.microsoft.com/office/word/2010/wordprocessingCanvas" xmlns="" val="0"/>
+                          <a14:useLocalDpi xmlns:a14="http://schemas.microsoft.com/office/drawing/2010/main" val="0"/>
                         </a:ext>
                       </a:extLst>
                     </a:blip>
@@ -2586,7 +2808,7 @@
                   <pic:spPr>
                     <a:xfrm>
                       <a:off x="0" y="0"/>
-                      <a:ext cx="5694330" cy="3100124"/>
+                      <a:ext cx="5943600" cy="3341370"/>
                     </a:xfrm>
                     <a:prstGeom prst="rect">
                       <a:avLst/>
@@ -2624,7 +2846,21 @@
           <w:b/>
           <w:lang w:val="fr-FR"/>
         </w:rPr>
-        <w:t>Bảng ‘cauhoi.</w:t>
+        <w:t>Bảng ‘</w:t>
+      </w:r>
+      <w:r>
+        <w:rPr>
+          <w:b/>
+          <w:lang w:val="fr-FR"/>
+        </w:rPr>
+        <w:t>dethi’</w:t>
+      </w:r>
+      <w:r>
+        <w:rPr>
+          <w:b/>
+          <w:lang w:val="fr-FR"/>
+        </w:rPr>
+        <w:t>.</w:t>
       </w:r>
     </w:p>
     <w:p>
@@ -2637,12 +2873,13 @@
       <w:r>
         <w:rPr>
           <w:noProof/>
+          <w:lang w:val="vi-VN" w:eastAsia="vi-VN"/>
         </w:rPr>
         <w:drawing>
           <wp:inline distT="0" distB="0" distL="0" distR="0">
-            <wp:extent cx="5629275" cy="3114675"/>
+            <wp:extent cx="5943600" cy="3341370"/>
             <wp:effectExtent l="0" t="0" r="0" b="0"/>
-            <wp:docPr id="5" name="Picture 5"/>
+            <wp:docPr id="16" name="Picture 16"/>
             <wp:cNvGraphicFramePr>
               <a:graphicFrameLocks xmlns:a="http://schemas.openxmlformats.org/drawingml/2006/main" noChangeAspect="1"/>
             </wp:cNvGraphicFramePr>
@@ -2650,14 +2887,14 @@
               <a:graphicData uri="http://schemas.openxmlformats.org/drawingml/2006/picture">
                 <pic:pic xmlns:pic="http://schemas.openxmlformats.org/drawingml/2006/picture">
                   <pic:nvPicPr>
-                    <pic:cNvPr id="5" name="database4.png"/>
+                    <pic:cNvPr id="16" name="database4.png"/>
                     <pic:cNvPicPr/>
                   </pic:nvPicPr>
                   <pic:blipFill>
-                    <a:blip r:embed="rId11" cstate="print">
+                    <a:blip r:embed="rId11">
                       <a:extLst>
                         <a:ext uri="{28A0092B-C50C-407E-A947-70E740481C1C}">
-                          <a14:useLocalDpi xmlns:a14="http://schemas.microsoft.com/office/drawing/2010/main" xmlns:wps="http://schemas.microsoft.com/office/word/2010/wordprocessingShape" xmlns:wpi="http://schemas.microsoft.com/office/word/2010/wordprocessingInk" xmlns:wpg="http://schemas.microsoft.com/office/word/2010/wordprocessingGroup" xmlns:w16se="http://schemas.microsoft.com/office/word/2015/wordml/symex" xmlns:w15="http://schemas.microsoft.com/office/word/2012/wordml" xmlns:w14="http://schemas.microsoft.com/office/word/2010/wordml" xmlns:w="http://schemas.openxmlformats.org/wordprocessingml/2006/main" xmlns:w10="urn:schemas-microsoft-com:office:word" xmlns:wp14="http://schemas.microsoft.com/office/word/2010/wordprocessingDrawing" xmlns:v="urn:schemas-microsoft-com:vml" xmlns:o="urn:schemas-microsoft-com:office:office" xmlns:mc="http://schemas.openxmlformats.org/markup-compatibility/2006" xmlns:cx1="http://schemas.microsoft.com/office/drawing/2015/9/8/chartex" xmlns:cx="http://schemas.microsoft.com/office/drawing/2014/chartex" xmlns:wpc="http://schemas.microsoft.com/office/word/2010/wordprocessingCanvas" xmlns="" val="0"/>
+                          <a14:useLocalDpi xmlns:a14="http://schemas.microsoft.com/office/drawing/2010/main" val="0"/>
                         </a:ext>
                       </a:extLst>
                     </a:blip>
@@ -2668,7 +2905,7 @@
                   <pic:spPr>
                     <a:xfrm>
                       <a:off x="0" y="0"/>
-                      <a:ext cx="5629275" cy="3114675"/>
+                      <a:ext cx="5943600" cy="3341370"/>
                     </a:xfrm>
                     <a:prstGeom prst="rect">
                       <a:avLst/>
@@ -2692,7 +2929,19 @@
         <w:rPr>
           <w:lang w:val="fr-FR"/>
         </w:rPr>
-        <w:t>Bảng lưu dữ liệu về câu hỏi :</w:t>
+        <w:t xml:space="preserve">Bảng lưu dữ liệu về </w:t>
+      </w:r>
+      <w:r>
+        <w:rPr>
+          <w:lang w:val="fr-FR"/>
+        </w:rPr>
+        <w:t>đề thi của các môn trong bảng ‘monthi’</w:t>
+      </w:r>
+      <w:r>
+        <w:rPr>
+          <w:lang w:val="fr-FR"/>
+        </w:rPr>
+        <w:t> :</w:t>
       </w:r>
     </w:p>
     <w:p>
@@ -2702,15 +2951,15 @@
           <w:ilvl w:val="0"/>
           <w:numId w:val="19"/>
         </w:numPr>
-        <w:rPr>
-          <w:lang w:val="fr-FR"/>
-        </w:rPr>
-      </w:pPr>
-      <w:r>
-        <w:rPr>
-          <w:lang w:val="fr-FR"/>
-        </w:rPr>
-        <w:t>‘ma_cau_hoi’ : Mã câu hỏi.</w:t>
+      </w:pPr>
+      <w:r>
+        <w:t>‘</w:t>
+      </w:r>
+      <w:r>
+        <w:t>id_dethi’: Mã đề thi</w:t>
+      </w:r>
+      <w:r>
+        <w:t>.</w:t>
       </w:r>
     </w:p>
     <w:p>
@@ -2720,15 +2969,16 @@
           <w:ilvl w:val="0"/>
           <w:numId w:val="19"/>
         </w:numPr>
-        <w:rPr>
-          <w:lang w:val="fr-FR"/>
-        </w:rPr>
-      </w:pPr>
-      <w:r>
-        <w:rPr>
-          <w:lang w:val="fr-FR"/>
-        </w:rPr>
-        <w:t>‘ma_mon_hoc’ : Mã môn học.</w:t>
+      </w:pPr>
+      <w:r>
+        <w:lastRenderedPageBreak/>
+        <w:t>‘</w:t>
+      </w:r>
+      <w:r>
+        <w:t>ten_dethi’: Tên đề thi</w:t>
+      </w:r>
+      <w:r>
+        <w:t>.</w:t>
       </w:r>
     </w:p>
     <w:p>
@@ -2738,6 +2988,32 @@
           <w:ilvl w:val="0"/>
           <w:numId w:val="19"/>
         </w:numPr>
+      </w:pPr>
+      <w:r>
+        <w:t>‘</w:t>
+      </w:r>
+      <w:r>
+        <w:t>so_cauhoi’: Số câu hỏi của đề thi</w:t>
+      </w:r>
+      <w:r>
+        <w:t>.</w:t>
+      </w:r>
+    </w:p>
+    <w:p>
+      <w:pPr>
+        <w:pStyle w:val="ListParagraph"/>
+        <w:numPr>
+          <w:ilvl w:val="0"/>
+          <w:numId w:val="19"/>
+        </w:numPr>
+      </w:pPr>
+      <w:r>
+        <w:t>‘id_monthi’: Mã môn thi của đề đó.</w:t>
+      </w:r>
+    </w:p>
+    <w:p>
+      <w:pPr>
+        <w:ind w:left="720"/>
         <w:rPr>
           <w:lang w:val="fr-FR"/>
         </w:rPr>
@@ -2746,7 +3022,7 @@
         <w:rPr>
           <w:lang w:val="fr-FR"/>
         </w:rPr>
-        <w:t>‘noi_dung’ : Nội dung câu hỏi.</w:t>
+        <w:t>Sau khi thêm dữ liệu :</w:t>
       </w:r>
     </w:p>
     <w:p>
@@ -2758,28 +3034,14 @@
       </w:pPr>
       <w:r>
         <w:rPr>
-          <w:lang w:val="fr-FR"/>
-        </w:rPr>
-        <w:t>Sau khi thêm dữ liệu :</w:t>
-      </w:r>
-    </w:p>
-    <w:p>
-      <w:pPr>
-        <w:ind w:left="720"/>
-        <w:rPr>
-          <w:lang w:val="fr-FR"/>
-        </w:rPr>
-      </w:pPr>
-      <w:r>
-        <w:rPr>
           <w:noProof/>
-        </w:rPr>
-        <w:lastRenderedPageBreak/>
+          <w:lang w:val="vi-VN" w:eastAsia="vi-VN"/>
+        </w:rPr>
         <w:drawing>
           <wp:inline distT="0" distB="0" distL="0" distR="0">
-            <wp:extent cx="5667375" cy="3162300"/>
+            <wp:extent cx="5943600" cy="3341370"/>
             <wp:effectExtent l="0" t="0" r="0" b="0"/>
-            <wp:docPr id="6" name="Picture 6"/>
+            <wp:docPr id="25" name="Picture 25"/>
             <wp:cNvGraphicFramePr>
               <a:graphicFrameLocks xmlns:a="http://schemas.openxmlformats.org/drawingml/2006/main" noChangeAspect="1"/>
             </wp:cNvGraphicFramePr>
@@ -2787,14 +3049,14 @@
               <a:graphicData uri="http://schemas.openxmlformats.org/drawingml/2006/picture">
                 <pic:pic xmlns:pic="http://schemas.openxmlformats.org/drawingml/2006/picture">
                   <pic:nvPicPr>
-                    <pic:cNvPr id="6" name="database5.png"/>
+                    <pic:cNvPr id="25" name="database5.png"/>
                     <pic:cNvPicPr/>
                   </pic:nvPicPr>
                   <pic:blipFill>
-                    <a:blip r:embed="rId12" cstate="print">
+                    <a:blip r:embed="rId12">
                       <a:extLst>
                         <a:ext uri="{28A0092B-C50C-407E-A947-70E740481C1C}">
-                          <a14:useLocalDpi xmlns:a14="http://schemas.microsoft.com/office/drawing/2010/main" xmlns:wps="http://schemas.microsoft.com/office/word/2010/wordprocessingShape" xmlns:wpi="http://schemas.microsoft.com/office/word/2010/wordprocessingInk" xmlns:wpg="http://schemas.microsoft.com/office/word/2010/wordprocessingGroup" xmlns:w16se="http://schemas.microsoft.com/office/word/2015/wordml/symex" xmlns:w15="http://schemas.microsoft.com/office/word/2012/wordml" xmlns:w14="http://schemas.microsoft.com/office/word/2010/wordml" xmlns:w="http://schemas.openxmlformats.org/wordprocessingml/2006/main" xmlns:w10="urn:schemas-microsoft-com:office:word" xmlns:wp14="http://schemas.microsoft.com/office/word/2010/wordprocessingDrawing" xmlns:v="urn:schemas-microsoft-com:vml" xmlns:o="urn:schemas-microsoft-com:office:office" xmlns:mc="http://schemas.openxmlformats.org/markup-compatibility/2006" xmlns:cx1="http://schemas.microsoft.com/office/drawing/2015/9/8/chartex" xmlns:cx="http://schemas.microsoft.com/office/drawing/2014/chartex" xmlns:wpc="http://schemas.microsoft.com/office/word/2010/wordprocessingCanvas" xmlns="" val="0"/>
+                          <a14:useLocalDpi xmlns:a14="http://schemas.microsoft.com/office/drawing/2010/main" val="0"/>
                         </a:ext>
                       </a:extLst>
                     </a:blip>
@@ -2805,7 +3067,7 @@
                   <pic:spPr>
                     <a:xfrm>
                       <a:off x="0" y="0"/>
-                      <a:ext cx="5667375" cy="3162300"/>
+                      <a:ext cx="5943600" cy="3341370"/>
                     </a:xfrm>
                     <a:prstGeom prst="rect">
                       <a:avLst/>
@@ -2843,7 +3105,28 @@
           <w:b/>
           <w:lang w:val="fr-FR"/>
         </w:rPr>
-        <w:t>Bảng ‘phuongan’.</w:t>
+        <w:t>Bả</w:t>
+      </w:r>
+      <w:r>
+        <w:rPr>
+          <w:b/>
+          <w:lang w:val="fr-FR"/>
+        </w:rPr>
+        <w:t>ng ‘</w:t>
+      </w:r>
+      <w:r>
+        <w:rPr>
+          <w:b/>
+          <w:lang w:val="fr-FR"/>
+        </w:rPr>
+        <w:t>cauhoi</w:t>
+      </w:r>
+      <w:r>
+        <w:rPr>
+          <w:b/>
+          <w:lang w:val="fr-FR"/>
+        </w:rPr>
+        <w:t>’.</w:t>
       </w:r>
     </w:p>
     <w:p>
@@ -2858,12 +3141,14 @@
         <w:rPr>
           <w:b/>
           <w:noProof/>
-        </w:rPr>
+          <w:lang w:val="vi-VN" w:eastAsia="vi-VN"/>
+        </w:rPr>
+        <w:lastRenderedPageBreak/>
         <w:drawing>
           <wp:inline distT="0" distB="0" distL="0" distR="0">
-            <wp:extent cx="5724525" cy="3171825"/>
+            <wp:extent cx="5943600" cy="3341370"/>
             <wp:effectExtent l="0" t="0" r="0" b="0"/>
-            <wp:docPr id="7" name="Picture 7"/>
+            <wp:docPr id="26" name="Picture 26"/>
             <wp:cNvGraphicFramePr>
               <a:graphicFrameLocks xmlns:a="http://schemas.openxmlformats.org/drawingml/2006/main" noChangeAspect="1"/>
             </wp:cNvGraphicFramePr>
@@ -2871,14 +3156,14 @@
               <a:graphicData uri="http://schemas.openxmlformats.org/drawingml/2006/picture">
                 <pic:pic xmlns:pic="http://schemas.openxmlformats.org/drawingml/2006/picture">
                   <pic:nvPicPr>
-                    <pic:cNvPr id="7" name="database6.png"/>
+                    <pic:cNvPr id="26" name="database6.png"/>
                     <pic:cNvPicPr/>
                   </pic:nvPicPr>
                   <pic:blipFill>
-                    <a:blip r:embed="rId13" cstate="print">
+                    <a:blip r:embed="rId13">
                       <a:extLst>
                         <a:ext uri="{28A0092B-C50C-407E-A947-70E740481C1C}">
-                          <a14:useLocalDpi xmlns:a14="http://schemas.microsoft.com/office/drawing/2010/main" xmlns:wps="http://schemas.microsoft.com/office/word/2010/wordprocessingShape" xmlns:wpi="http://schemas.microsoft.com/office/word/2010/wordprocessingInk" xmlns:wpg="http://schemas.microsoft.com/office/word/2010/wordprocessingGroup" xmlns:w16se="http://schemas.microsoft.com/office/word/2015/wordml/symex" xmlns:w15="http://schemas.microsoft.com/office/word/2012/wordml" xmlns:w14="http://schemas.microsoft.com/office/word/2010/wordml" xmlns:w="http://schemas.openxmlformats.org/wordprocessingml/2006/main" xmlns:w10="urn:schemas-microsoft-com:office:word" xmlns:wp14="http://schemas.microsoft.com/office/word/2010/wordprocessingDrawing" xmlns:v="urn:schemas-microsoft-com:vml" xmlns:o="urn:schemas-microsoft-com:office:office" xmlns:mc="http://schemas.openxmlformats.org/markup-compatibility/2006" xmlns:cx1="http://schemas.microsoft.com/office/drawing/2015/9/8/chartex" xmlns:cx="http://schemas.microsoft.com/office/drawing/2014/chartex" xmlns:wpc="http://schemas.microsoft.com/office/word/2010/wordprocessingCanvas" xmlns="" val="0"/>
+                          <a14:useLocalDpi xmlns:a14="http://schemas.microsoft.com/office/drawing/2010/main" val="0"/>
                         </a:ext>
                       </a:extLst>
                     </a:blip>
@@ -2889,7 +3174,7 @@
                   <pic:spPr>
                     <a:xfrm>
                       <a:off x="0" y="0"/>
-                      <a:ext cx="5724525" cy="3171825"/>
+                      <a:ext cx="5943600" cy="3341370"/>
                     </a:xfrm>
                     <a:prstGeom prst="rect">
                       <a:avLst/>
@@ -2913,7 +3198,19 @@
         <w:rPr>
           <w:lang w:val="fr-FR"/>
         </w:rPr>
-        <w:t>Bảng lưu dữ liệu các phương án của các câu hỏi trong bảng ‘cauhoi’ :</w:t>
+        <w:t>Bảng lưu dữ liệ</w:t>
+      </w:r>
+      <w:r>
+        <w:rPr>
+          <w:lang w:val="fr-FR"/>
+        </w:rPr>
+        <w:t>u các câu hỏi của các đề thi trong bảng ‘dethi’</w:t>
+      </w:r>
+      <w:r>
+        <w:rPr>
+          <w:lang w:val="fr-FR"/>
+        </w:rPr>
+        <w:t> :</w:t>
       </w:r>
     </w:p>
     <w:p>
@@ -2931,7 +3228,25 @@
         <w:rPr>
           <w:lang w:val="fr-FR"/>
         </w:rPr>
-        <w:t>‘ma_phuong_an’ : Mã của phương án trả lời.</w:t>
+        <w:t>‘id_cauhoi</w:t>
+      </w:r>
+      <w:r>
+        <w:rPr>
+          <w:lang w:val="fr-FR"/>
+        </w:rPr>
+        <w:t>’ : Mã củ</w:t>
+      </w:r>
+      <w:r>
+        <w:rPr>
+          <w:lang w:val="fr-FR"/>
+        </w:rPr>
+        <w:t>a câu hỏi</w:t>
+      </w:r>
+      <w:r>
+        <w:rPr>
+          <w:lang w:val="fr-FR"/>
+        </w:rPr>
+        <w:t>.</w:t>
       </w:r>
     </w:p>
     <w:p>
@@ -2949,7 +3264,19 @@
         <w:rPr>
           <w:lang w:val="fr-FR"/>
         </w:rPr>
-        <w:t>‘noi_dung’ : Nội dung phương án.</w:t>
+        <w:t>‘noi_dung’ : Nộ</w:t>
+      </w:r>
+      <w:r>
+        <w:rPr>
+          <w:lang w:val="fr-FR"/>
+        </w:rPr>
+        <w:t>i dung câu hỏi</w:t>
+      </w:r>
+      <w:r>
+        <w:rPr>
+          <w:lang w:val="fr-FR"/>
+        </w:rPr>
+        <w:t>.</w:t>
       </w:r>
     </w:p>
     <w:p>
@@ -2961,20 +3288,27 @@
         </w:numPr>
       </w:pPr>
       <w:r>
-        <w:t>‘dung_sai’: Đáp án đó đúng hay sai.</w:t>
-      </w:r>
-    </w:p>
-    <w:p>
-      <w:pPr>
-        <w:pStyle w:val="ListParagraph"/>
-        <w:numPr>
-          <w:ilvl w:val="0"/>
-          <w:numId w:val="20"/>
-        </w:numPr>
-      </w:pPr>
-      <w:r>
-        <w:lastRenderedPageBreak/>
-        <w:t>‘ma_cau_hoi’: Mã của câu hỏi mà phương án này tương ứng.</w:t>
+        <w:rPr>
+          <w:lang w:val="fr-FR"/>
+        </w:rPr>
+        <w:t>‘id_dethi’: Mã của đề thi tương ứng</w:t>
+      </w:r>
+      <w:r>
+        <w:rPr>
+          <w:lang w:val="fr-FR"/>
+        </w:rPr>
+        <w:t>.</w:t>
+      </w:r>
+    </w:p>
+    <w:p>
+      <w:pPr>
+        <w:ind w:firstLine="720"/>
+      </w:pPr>
+      <w:r>
+        <w:t xml:space="preserve"> </w:t>
+      </w:r>
+      <w:r>
+        <w:t>Sau khi thêm dữ liệu:</w:t>
       </w:r>
     </w:p>
     <w:p>
@@ -2982,22 +3316,15 @@
         <w:ind w:left="720"/>
       </w:pPr>
       <w:r>
-        <w:t>Sau khi thêm dữ liệu:</w:t>
-      </w:r>
-    </w:p>
-    <w:p>
-      <w:pPr>
-        <w:ind w:left="720"/>
-      </w:pPr>
-      <w:r>
         <w:rPr>
           <w:noProof/>
+          <w:lang w:val="vi-VN" w:eastAsia="vi-VN"/>
         </w:rPr>
         <w:drawing>
           <wp:inline distT="0" distB="0" distL="0" distR="0">
-            <wp:extent cx="5667375" cy="3048000"/>
+            <wp:extent cx="5943600" cy="3341370"/>
             <wp:effectExtent l="0" t="0" r="0" b="0"/>
-            <wp:docPr id="8" name="Picture 8"/>
+            <wp:docPr id="27" name="Picture 27"/>
             <wp:cNvGraphicFramePr>
               <a:graphicFrameLocks xmlns:a="http://schemas.openxmlformats.org/drawingml/2006/main" noChangeAspect="1"/>
             </wp:cNvGraphicFramePr>
@@ -3005,14 +3332,14 @@
               <a:graphicData uri="http://schemas.openxmlformats.org/drawingml/2006/picture">
                 <pic:pic xmlns:pic="http://schemas.openxmlformats.org/drawingml/2006/picture">
                   <pic:nvPicPr>
-                    <pic:cNvPr id="8" name="database7.png"/>
+                    <pic:cNvPr id="27" name="database7.png"/>
                     <pic:cNvPicPr/>
                   </pic:nvPicPr>
                   <pic:blipFill>
-                    <a:blip r:embed="rId14" cstate="print">
+                    <a:blip r:embed="rId14">
                       <a:extLst>
                         <a:ext uri="{28A0092B-C50C-407E-A947-70E740481C1C}">
-                          <a14:useLocalDpi xmlns:a14="http://schemas.microsoft.com/office/drawing/2010/main" xmlns:wps="http://schemas.microsoft.com/office/word/2010/wordprocessingShape" xmlns:wpi="http://schemas.microsoft.com/office/word/2010/wordprocessingInk" xmlns:wpg="http://schemas.microsoft.com/office/word/2010/wordprocessingGroup" xmlns:w16se="http://schemas.microsoft.com/office/word/2015/wordml/symex" xmlns:w15="http://schemas.microsoft.com/office/word/2012/wordml" xmlns:w14="http://schemas.microsoft.com/office/word/2010/wordml" xmlns:w="http://schemas.openxmlformats.org/wordprocessingml/2006/main" xmlns:w10="urn:schemas-microsoft-com:office:word" xmlns:wp14="http://schemas.microsoft.com/office/word/2010/wordprocessingDrawing" xmlns:v="urn:schemas-microsoft-com:vml" xmlns:o="urn:schemas-microsoft-com:office:office" xmlns:mc="http://schemas.openxmlformats.org/markup-compatibility/2006" xmlns:cx1="http://schemas.microsoft.com/office/drawing/2015/9/8/chartex" xmlns:cx="http://schemas.microsoft.com/office/drawing/2014/chartex" xmlns:wpc="http://schemas.microsoft.com/office/word/2010/wordprocessingCanvas" xmlns="" val="0"/>
+                          <a14:useLocalDpi xmlns:a14="http://schemas.microsoft.com/office/drawing/2010/main" val="0"/>
                         </a:ext>
                       </a:extLst>
                     </a:blip>
@@ -3023,7 +3350,7 @@
                   <pic:spPr>
                     <a:xfrm>
                       <a:off x="0" y="0"/>
-                      <a:ext cx="5667375" cy="3048000"/>
+                      <a:ext cx="5943600" cy="3341370"/>
                     </a:xfrm>
                     <a:prstGeom prst="rect">
                       <a:avLst/>
@@ -3056,23 +3383,24 @@
         <w:rPr>
           <w:b/>
         </w:rPr>
-        <w:t>Quan hệ giữa các bảng.</w:t>
-      </w:r>
-    </w:p>
-    <w:p>
-      <w:pPr>
-        <w:ind w:left="720"/>
+        <w:t>Bảng ‘phuongan’.</w:t>
+      </w:r>
+    </w:p>
+    <w:p>
+      <w:pPr>
+        <w:pStyle w:val="ListParagraph"/>
+        <w:ind w:left="1080"/>
       </w:pPr>
       <w:r>
         <w:rPr>
           <w:noProof/>
-        </w:rPr>
-        <w:lastRenderedPageBreak/>
+          <w:lang w:val="vi-VN" w:eastAsia="vi-VN"/>
+        </w:rPr>
         <w:drawing>
           <wp:inline distT="0" distB="0" distL="0" distR="0">
-            <wp:extent cx="5943600" cy="4389120"/>
+            <wp:extent cx="5943600" cy="3341370"/>
             <wp:effectExtent l="0" t="0" r="0" b="0"/>
-            <wp:docPr id="9" name="Picture 9"/>
+            <wp:docPr id="28" name="Picture 28"/>
             <wp:cNvGraphicFramePr>
               <a:graphicFrameLocks xmlns:a="http://schemas.openxmlformats.org/drawingml/2006/main" noChangeAspect="1"/>
             </wp:cNvGraphicFramePr>
@@ -3080,14 +3408,14 @@
               <a:graphicData uri="http://schemas.openxmlformats.org/drawingml/2006/picture">
                 <pic:pic xmlns:pic="http://schemas.openxmlformats.org/drawingml/2006/picture">
                   <pic:nvPicPr>
-                    <pic:cNvPr id="9" name="cauhoi.JPG"/>
+                    <pic:cNvPr id="28" name="database8.png"/>
                     <pic:cNvPicPr/>
                   </pic:nvPicPr>
                   <pic:blipFill>
-                    <a:blip r:embed="rId15" cstate="print">
+                    <a:blip r:embed="rId15">
                       <a:extLst>
                         <a:ext uri="{28A0092B-C50C-407E-A947-70E740481C1C}">
-                          <a14:useLocalDpi xmlns:a14="http://schemas.microsoft.com/office/drawing/2010/main" xmlns:wps="http://schemas.microsoft.com/office/word/2010/wordprocessingShape" xmlns:wpi="http://schemas.microsoft.com/office/word/2010/wordprocessingInk" xmlns:wpg="http://schemas.microsoft.com/office/word/2010/wordprocessingGroup" xmlns:w16se="http://schemas.microsoft.com/office/word/2015/wordml/symex" xmlns:w15="http://schemas.microsoft.com/office/word/2012/wordml" xmlns:w14="http://schemas.microsoft.com/office/word/2010/wordml" xmlns:w="http://schemas.openxmlformats.org/wordprocessingml/2006/main" xmlns:w10="urn:schemas-microsoft-com:office:word" xmlns:wp14="http://schemas.microsoft.com/office/word/2010/wordprocessingDrawing" xmlns:v="urn:schemas-microsoft-com:vml" xmlns:o="urn:schemas-microsoft-com:office:office" xmlns:mc="http://schemas.openxmlformats.org/markup-compatibility/2006" xmlns:cx1="http://schemas.microsoft.com/office/drawing/2015/9/8/chartex" xmlns:cx="http://schemas.microsoft.com/office/drawing/2014/chartex" xmlns:wpc="http://schemas.microsoft.com/office/word/2010/wordprocessingCanvas" xmlns="" val="0"/>
+                          <a14:useLocalDpi xmlns:a14="http://schemas.microsoft.com/office/drawing/2010/main" val="0"/>
                         </a:ext>
                       </a:extLst>
                     </a:blip>
@@ -3098,7 +3426,7 @@
                   <pic:spPr>
                     <a:xfrm>
                       <a:off x="0" y="0"/>
-                      <a:ext cx="5943600" cy="4389120"/>
+                      <a:ext cx="5943600" cy="3341370"/>
                     </a:xfrm>
                     <a:prstGeom prst="rect">
                       <a:avLst/>
@@ -3113,11 +3441,163 @@
     </w:p>
     <w:p>
       <w:pPr>
+        <w:ind w:left="720" w:firstLine="360"/>
+      </w:pPr>
+      <w:r>
+        <w:t xml:space="preserve">Bảng lưu dữ liệu các </w:t>
+      </w:r>
+      <w:r>
+        <w:t xml:space="preserve">phương </w:t>
+      </w:r>
+      <w:proofErr w:type="gramStart"/>
+      <w:r>
+        <w:t>án</w:t>
+      </w:r>
+      <w:proofErr w:type="gramEnd"/>
+      <w:r>
+        <w:t xml:space="preserve"> của câu hỏi trong bảng ‘cauhoi’:</w:t>
+      </w:r>
+    </w:p>
+    <w:p>
+      <w:pPr>
+        <w:pStyle w:val="ListParagraph"/>
+        <w:numPr>
+          <w:ilvl w:val="0"/>
+          <w:numId w:val="22"/>
+        </w:numPr>
+      </w:pPr>
+      <w:r>
+        <w:t>‘id_phuongan’: Mã của phương án.</w:t>
+      </w:r>
+    </w:p>
+    <w:p>
+      <w:pPr>
+        <w:pStyle w:val="ListParagraph"/>
+        <w:numPr>
+          <w:ilvl w:val="0"/>
+          <w:numId w:val="22"/>
+        </w:numPr>
+      </w:pPr>
+      <w:r>
+        <w:t>‘noi_dung_phuongan’: Nội dung của phương án.</w:t>
+      </w:r>
+    </w:p>
+    <w:p>
+      <w:pPr>
+        <w:pStyle w:val="ListParagraph"/>
+        <w:numPr>
+          <w:ilvl w:val="0"/>
+          <w:numId w:val="22"/>
+        </w:numPr>
+      </w:pPr>
+      <w:r>
+        <w:t xml:space="preserve">‘dung_sai’: Đáp </w:t>
+      </w:r>
+      <w:proofErr w:type="gramStart"/>
+      <w:r>
+        <w:t>án</w:t>
+      </w:r>
+      <w:proofErr w:type="gramEnd"/>
+      <w:r>
+        <w:t xml:space="preserve"> đó đúng hay sai.</w:t>
+      </w:r>
+    </w:p>
+    <w:p>
+      <w:pPr>
+        <w:pStyle w:val="ListParagraph"/>
+        <w:numPr>
+          <w:ilvl w:val="0"/>
+          <w:numId w:val="22"/>
+        </w:numPr>
+      </w:pPr>
+      <w:r>
+        <w:t>‘id_cauhoi’: Mã của câu hỏi tương ứng.</w:t>
+      </w:r>
+    </w:p>
+    <w:p>
+      <w:pPr>
+        <w:pStyle w:val="ListParagraph"/>
+        <w:ind w:left="1080"/>
+      </w:pPr>
+    </w:p>
+    <w:p>
+      <w:pPr>
+        <w:pStyle w:val="ListParagraph"/>
+        <w:ind w:left="1080"/>
+      </w:pPr>
+    </w:p>
+    <w:p>
+      <w:pPr>
+        <w:pStyle w:val="ListParagraph"/>
+        <w:numPr>
+          <w:ilvl w:val="0"/>
+          <w:numId w:val="17"/>
+        </w:numPr>
+        <w:rPr>
+          <w:b/>
+        </w:rPr>
+      </w:pPr>
+      <w:r>
+        <w:rPr>
+          <w:b/>
+        </w:rPr>
+        <w:t>Quan hệ giữa các bảng.</w:t>
+      </w:r>
+    </w:p>
+    <w:p>
+      <w:pPr>
         <w:ind w:left="720"/>
       </w:pPr>
       <w:r>
-        <w:t>Một môn học có thể có nhiều câu hỏi và một câu hỏi có nhiều đáp án nên quan hệ giữa các bảng sẽ là:</w:t>
-      </w:r>
+        <w:rPr>
+          <w:noProof/>
+          <w:lang w:val="vi-VN" w:eastAsia="vi-VN"/>
+        </w:rPr>
+        <w:lastRenderedPageBreak/>
+        <w:drawing>
+          <wp:inline distT="0" distB="0" distL="0" distR="0">
+            <wp:extent cx="5943600" cy="3823970"/>
+            <wp:effectExtent l="0" t="0" r="0" b="0"/>
+            <wp:docPr id="29" name="Picture 29"/>
+            <wp:cNvGraphicFramePr>
+              <a:graphicFrameLocks xmlns:a="http://schemas.openxmlformats.org/drawingml/2006/main" noChangeAspect="1"/>
+            </wp:cNvGraphicFramePr>
+            <a:graphic xmlns:a="http://schemas.openxmlformats.org/drawingml/2006/main">
+              <a:graphicData uri="http://schemas.openxmlformats.org/drawingml/2006/picture">
+                <pic:pic xmlns:pic="http://schemas.openxmlformats.org/drawingml/2006/picture">
+                  <pic:nvPicPr>
+                    <pic:cNvPr id="29" name="database9.png"/>
+                    <pic:cNvPicPr/>
+                  </pic:nvPicPr>
+                  <pic:blipFill>
+                    <a:blip r:embed="rId16">
+                      <a:extLst>
+                        <a:ext uri="{28A0092B-C50C-407E-A947-70E740481C1C}">
+                          <a14:useLocalDpi xmlns:a14="http://schemas.microsoft.com/office/drawing/2010/main" val="0"/>
+                        </a:ext>
+                      </a:extLst>
+                    </a:blip>
+                    <a:stretch>
+                      <a:fillRect/>
+                    </a:stretch>
+                  </pic:blipFill>
+                  <pic:spPr>
+                    <a:xfrm>
+                      <a:off x="0" y="0"/>
+                      <a:ext cx="5943600" cy="3823970"/>
+                    </a:xfrm>
+                    <a:prstGeom prst="rect">
+                      <a:avLst/>
+                    </a:prstGeom>
+                  </pic:spPr>
+                </pic:pic>
+              </a:graphicData>
+            </a:graphic>
+          </wp:inline>
+        </w:drawing>
+      </w:r>
+      <w:bookmarkStart w:id="0" w:name="_GoBack"/>
+      <w:bookmarkEnd w:id="0"/>
     </w:p>
     <w:p>
       <w:pPr>
@@ -3127,8 +3607,19 @@
           <w:numId w:val="21"/>
         </w:numPr>
       </w:pPr>
-      <w:r>
-        <w:t>monhoc – cauhoi: 1 – N.</w:t>
+      <w:proofErr w:type="gramStart"/>
+      <w:r>
+        <w:t>monthi</w:t>
+      </w:r>
+      <w:proofErr w:type="gramEnd"/>
+      <w:r>
+        <w:t xml:space="preserve"> – </w:t>
+      </w:r>
+      <w:r>
+        <w:t>dethi</w:t>
+      </w:r>
+      <w:r>
+        <w:t>: 1 – N.</w:t>
       </w:r>
     </w:p>
     <w:p>
@@ -3139,8 +3630,36 @@
           <w:numId w:val="21"/>
         </w:numPr>
       </w:pPr>
-      <w:r>
-        <w:t>cauhoi – phuongan: 1 – N.</w:t>
+      <w:proofErr w:type="gramStart"/>
+      <w:r>
+        <w:t>dethi</w:t>
+      </w:r>
+      <w:proofErr w:type="gramEnd"/>
+      <w:r>
+        <w:t xml:space="preserve"> – </w:t>
+      </w:r>
+      <w:r>
+        <w:t>cauhoi</w:t>
+      </w:r>
+      <w:r>
+        <w:t>: 1 – N.</w:t>
+      </w:r>
+    </w:p>
+    <w:p>
+      <w:pPr>
+        <w:pStyle w:val="ListParagraph"/>
+        <w:numPr>
+          <w:ilvl w:val="0"/>
+          <w:numId w:val="21"/>
+        </w:numPr>
+      </w:pPr>
+      <w:proofErr w:type="gramStart"/>
+      <w:r>
+        <w:t>cauhoi</w:t>
+      </w:r>
+      <w:proofErr w:type="gramEnd"/>
+      <w:r>
+        <w:t xml:space="preserve"> – phuongan: 1 – N.</w:t>
       </w:r>
     </w:p>
     <w:p>
@@ -3220,6 +3739,7 @@
         <w:rPr>
           <w:b/>
           <w:noProof/>
+          <w:lang w:val="vi-VN" w:eastAsia="vi-VN"/>
         </w:rPr>
         <w:lastRenderedPageBreak/>
         <w:drawing>
@@ -3238,7 +3758,7 @@
                     <pic:cNvPicPr/>
                   </pic:nvPicPr>
                   <pic:blipFill>
-                    <a:blip r:embed="rId16" cstate="print"/>
+                    <a:blip r:embed="rId17" cstate="print"/>
                     <a:stretch>
                       <a:fillRect/>
                     </a:stretch>
@@ -3298,6 +3818,7 @@
         <w:rPr>
           <w:b/>
           <w:noProof/>
+          <w:lang w:val="vi-VN" w:eastAsia="vi-VN"/>
         </w:rPr>
         <w:drawing>
           <wp:inline distT="0" distB="0" distL="0" distR="0">
@@ -3315,7 +3836,7 @@
                     <pic:cNvPicPr/>
                   </pic:nvPicPr>
                   <pic:blipFill>
-                    <a:blip r:embed="rId17" cstate="print"/>
+                    <a:blip r:embed="rId18" cstate="print"/>
                     <a:stretch>
                       <a:fillRect/>
                     </a:stretch>
@@ -3399,6 +3920,7 @@
         <w:rPr>
           <w:b/>
           <w:noProof/>
+          <w:lang w:val="vi-VN" w:eastAsia="vi-VN"/>
         </w:rPr>
         <w:lastRenderedPageBreak/>
         <w:drawing>
@@ -3417,7 +3939,7 @@
                     <pic:cNvPicPr/>
                   </pic:nvPicPr>
                   <pic:blipFill>
-                    <a:blip r:embed="rId18" cstate="print"/>
+                    <a:blip r:embed="rId19" cstate="print"/>
                     <a:stretch>
                       <a:fillRect/>
                     </a:stretch>
@@ -3497,6 +4019,7 @@
         <w:rPr>
           <w:b/>
           <w:noProof/>
+          <w:lang w:val="vi-VN" w:eastAsia="vi-VN"/>
         </w:rPr>
         <w:drawing>
           <wp:inline distT="0" distB="0" distL="0" distR="0">
@@ -3514,7 +4037,7 @@
                     <pic:cNvPicPr/>
                   </pic:nvPicPr>
                   <pic:blipFill>
-                    <a:blip r:embed="rId19" cstate="print"/>
+                    <a:blip r:embed="rId20" cstate="print"/>
                     <a:stretch>
                       <a:fillRect/>
                     </a:stretch>
@@ -3582,6 +4105,7 @@
         <w:rPr>
           <w:b/>
           <w:noProof/>
+          <w:lang w:val="vi-VN" w:eastAsia="vi-VN"/>
         </w:rPr>
         <w:lastRenderedPageBreak/>
         <w:drawing>
@@ -3597,85 +4121,6 @@
                 <pic:pic xmlns:pic="http://schemas.openxmlformats.org/drawingml/2006/picture">
                   <pic:nvPicPr>
                     <pic:cNvPr id="0" name="add_subjects.png"/>
-                    <pic:cNvPicPr/>
-                  </pic:nvPicPr>
-                  <pic:blipFill>
-                    <a:blip r:embed="rId20" cstate="print"/>
-                    <a:stretch>
-                      <a:fillRect/>
-                    </a:stretch>
-                  </pic:blipFill>
-                  <pic:spPr>
-                    <a:xfrm>
-                      <a:off x="0" y="0"/>
-                      <a:ext cx="5943600" cy="3341370"/>
-                    </a:xfrm>
-                    <a:prstGeom prst="rect">
-                      <a:avLst/>
-                    </a:prstGeom>
-                  </pic:spPr>
-                </pic:pic>
-              </a:graphicData>
-            </a:graphic>
-          </wp:inline>
-        </w:drawing>
-      </w:r>
-    </w:p>
-    <w:p>
-      <w:pPr>
-        <w:pStyle w:val="ListParagraph"/>
-        <w:rPr>
-          <w:b/>
-        </w:rPr>
-      </w:pPr>
-    </w:p>
-    <w:p>
-      <w:pPr>
-        <w:pStyle w:val="ListParagraph"/>
-        <w:rPr>
-          <w:b/>
-        </w:rPr>
-      </w:pPr>
-      <w:r>
-        <w:rPr>
-          <w:b/>
-        </w:rPr>
-        <w:t>2.2. Sửa môn thi.</w:t>
-      </w:r>
-    </w:p>
-    <w:p>
-      <w:pPr>
-        <w:pStyle w:val="ListParagraph"/>
-        <w:rPr>
-          <w:b/>
-        </w:rPr>
-      </w:pPr>
-    </w:p>
-    <w:p>
-      <w:pPr>
-        <w:pStyle w:val="ListParagraph"/>
-        <w:rPr>
-          <w:b/>
-        </w:rPr>
-      </w:pPr>
-      <w:r>
-        <w:rPr>
-          <w:b/>
-          <w:noProof/>
-        </w:rPr>
-        <w:drawing>
-          <wp:inline distT="0" distB="0" distL="0" distR="0">
-            <wp:extent cx="5943600" cy="3341370"/>
-            <wp:effectExtent l="19050" t="0" r="0" b="0"/>
-            <wp:docPr id="19" name="Picture 18" descr="edit_subjects.png"/>
-            <wp:cNvGraphicFramePr>
-              <a:graphicFrameLocks xmlns:a="http://schemas.openxmlformats.org/drawingml/2006/main" noChangeAspect="1"/>
-            </wp:cNvGraphicFramePr>
-            <a:graphic xmlns:a="http://schemas.openxmlformats.org/drawingml/2006/main">
-              <a:graphicData uri="http://schemas.openxmlformats.org/drawingml/2006/picture">
-                <pic:pic xmlns:pic="http://schemas.openxmlformats.org/drawingml/2006/picture">
-                  <pic:nvPicPr>
-                    <pic:cNvPr id="0" name="edit_subjects.png"/>
                     <pic:cNvPicPr/>
                   </pic:nvPicPr>
                   <pic:blipFill>
@@ -3719,7 +4164,7 @@
         <w:rPr>
           <w:b/>
         </w:rPr>
-        <w:t>2.3. Danh sách môn thi.</w:t>
+        <w:t>2.2. Sửa môn thi.</w:t>
       </w:r>
     </w:p>
     <w:p>
@@ -3741,13 +4186,13 @@
         <w:rPr>
           <w:b/>
           <w:noProof/>
-        </w:rPr>
-        <w:lastRenderedPageBreak/>
+          <w:lang w:val="vi-VN" w:eastAsia="vi-VN"/>
+        </w:rPr>
         <w:drawing>
           <wp:inline distT="0" distB="0" distL="0" distR="0">
             <wp:extent cx="5943600" cy="3341370"/>
             <wp:effectExtent l="19050" t="0" r="0" b="0"/>
-            <wp:docPr id="20" name="Picture 19" descr="list_subjects.png"/>
+            <wp:docPr id="19" name="Picture 18" descr="edit_subjects.png"/>
             <wp:cNvGraphicFramePr>
               <a:graphicFrameLocks xmlns:a="http://schemas.openxmlformats.org/drawingml/2006/main" noChangeAspect="1"/>
             </wp:cNvGraphicFramePr>
@@ -3755,7 +4200,7 @@
               <a:graphicData uri="http://schemas.openxmlformats.org/drawingml/2006/picture">
                 <pic:pic xmlns:pic="http://schemas.openxmlformats.org/drawingml/2006/picture">
                   <pic:nvPicPr>
-                    <pic:cNvPr id="0" name="list_subjects.png"/>
+                    <pic:cNvPr id="0" name="edit_subjects.png"/>
                     <pic:cNvPicPr/>
                   </pic:nvPicPr>
                   <pic:blipFill>
@@ -3799,7 +4244,7 @@
         <w:rPr>
           <w:b/>
         </w:rPr>
-        <w:t>2.4. Thêm đề thi.</w:t>
+        <w:t>2.3. Danh sách môn thi.</w:t>
       </w:r>
     </w:p>
     <w:p>
@@ -3821,12 +4266,14 @@
         <w:rPr>
           <w:b/>
           <w:noProof/>
-        </w:rPr>
+          <w:lang w:val="vi-VN" w:eastAsia="vi-VN"/>
+        </w:rPr>
+        <w:lastRenderedPageBreak/>
         <w:drawing>
           <wp:inline distT="0" distB="0" distL="0" distR="0">
             <wp:extent cx="5943600" cy="3341370"/>
             <wp:effectExtent l="19050" t="0" r="0" b="0"/>
-            <wp:docPr id="21" name="Picture 20" descr="add_exam.png"/>
+            <wp:docPr id="20" name="Picture 19" descr="list_subjects.png"/>
             <wp:cNvGraphicFramePr>
               <a:graphicFrameLocks xmlns:a="http://schemas.openxmlformats.org/drawingml/2006/main" noChangeAspect="1"/>
             </wp:cNvGraphicFramePr>
@@ -3834,7 +4281,7 @@
               <a:graphicData uri="http://schemas.openxmlformats.org/drawingml/2006/picture">
                 <pic:pic xmlns:pic="http://schemas.openxmlformats.org/drawingml/2006/picture">
                   <pic:nvPicPr>
-                    <pic:cNvPr id="0" name="add_exam.png"/>
+                    <pic:cNvPr id="0" name="list_subjects.png"/>
                     <pic:cNvPicPr/>
                   </pic:nvPicPr>
                   <pic:blipFill>
@@ -3878,7 +4325,7 @@
         <w:rPr>
           <w:b/>
         </w:rPr>
-        <w:t>2.5. Sửa đề thi.</w:t>
+        <w:t>2.4. Thêm đề thi.</w:t>
       </w:r>
     </w:p>
     <w:p>
@@ -3900,13 +4347,13 @@
         <w:rPr>
           <w:b/>
           <w:noProof/>
-        </w:rPr>
-        <w:lastRenderedPageBreak/>
+          <w:lang w:val="vi-VN" w:eastAsia="vi-VN"/>
+        </w:rPr>
         <w:drawing>
           <wp:inline distT="0" distB="0" distL="0" distR="0">
             <wp:extent cx="5943600" cy="3341370"/>
             <wp:effectExtent l="19050" t="0" r="0" b="0"/>
-            <wp:docPr id="22" name="Picture 21" descr="edit_exam.png"/>
+            <wp:docPr id="21" name="Picture 20" descr="add_exam.png"/>
             <wp:cNvGraphicFramePr>
               <a:graphicFrameLocks xmlns:a="http://schemas.openxmlformats.org/drawingml/2006/main" noChangeAspect="1"/>
             </wp:cNvGraphicFramePr>
@@ -3914,7 +4361,7 @@
               <a:graphicData uri="http://schemas.openxmlformats.org/drawingml/2006/picture">
                 <pic:pic xmlns:pic="http://schemas.openxmlformats.org/drawingml/2006/picture">
                   <pic:nvPicPr>
-                    <pic:cNvPr id="0" name="edit_exam.png"/>
+                    <pic:cNvPr id="0" name="add_exam.png"/>
                     <pic:cNvPicPr/>
                   </pic:nvPicPr>
                   <pic:blipFill>
@@ -3958,7 +4405,7 @@
         <w:rPr>
           <w:b/>
         </w:rPr>
-        <w:t>2.6. Danh sách đề thi.</w:t>
+        <w:t>2.5. Sửa đề thi.</w:t>
       </w:r>
     </w:p>
     <w:p>
@@ -3980,12 +4427,14 @@
         <w:rPr>
           <w:b/>
           <w:noProof/>
-        </w:rPr>
+          <w:lang w:val="vi-VN" w:eastAsia="vi-VN"/>
+        </w:rPr>
+        <w:lastRenderedPageBreak/>
         <w:drawing>
           <wp:inline distT="0" distB="0" distL="0" distR="0">
             <wp:extent cx="5943600" cy="3341370"/>
             <wp:effectExtent l="19050" t="0" r="0" b="0"/>
-            <wp:docPr id="23" name="Picture 22" descr="list_exam.png"/>
+            <wp:docPr id="22" name="Picture 21" descr="edit_exam.png"/>
             <wp:cNvGraphicFramePr>
               <a:graphicFrameLocks xmlns:a="http://schemas.openxmlformats.org/drawingml/2006/main" noChangeAspect="1"/>
             </wp:cNvGraphicFramePr>
@@ -3993,7 +4442,7 @@
               <a:graphicData uri="http://schemas.openxmlformats.org/drawingml/2006/picture">
                 <pic:pic xmlns:pic="http://schemas.openxmlformats.org/drawingml/2006/picture">
                   <pic:nvPicPr>
-                    <pic:cNvPr id="0" name="list_exam.png"/>
+                    <pic:cNvPr id="0" name="edit_exam.png"/>
                     <pic:cNvPicPr/>
                   </pic:nvPicPr>
                   <pic:blipFill>
@@ -4037,7 +4486,7 @@
         <w:rPr>
           <w:b/>
         </w:rPr>
-        <w:t>2.7. Danh sách câu hỏi.</w:t>
+        <w:t>2.6. Danh sách đề thi.</w:t>
       </w:r>
     </w:p>
     <w:p>
@@ -4059,13 +4508,13 @@
         <w:rPr>
           <w:b/>
           <w:noProof/>
-        </w:rPr>
-        <w:lastRenderedPageBreak/>
+          <w:lang w:val="vi-VN" w:eastAsia="vi-VN"/>
+        </w:rPr>
         <w:drawing>
           <wp:inline distT="0" distB="0" distL="0" distR="0">
             <wp:extent cx="5943600" cy="3341370"/>
             <wp:effectExtent l="19050" t="0" r="0" b="0"/>
-            <wp:docPr id="24" name="Picture 23" descr="list_questions.png"/>
+            <wp:docPr id="23" name="Picture 22" descr="list_exam.png"/>
             <wp:cNvGraphicFramePr>
               <a:graphicFrameLocks xmlns:a="http://schemas.openxmlformats.org/drawingml/2006/main" noChangeAspect="1"/>
             </wp:cNvGraphicFramePr>
@@ -4073,7 +4522,7 @@
               <a:graphicData uri="http://schemas.openxmlformats.org/drawingml/2006/picture">
                 <pic:pic xmlns:pic="http://schemas.openxmlformats.org/drawingml/2006/picture">
                   <pic:nvPicPr>
-                    <pic:cNvPr id="0" name="list_questions.png"/>
+                    <pic:cNvPr id="0" name="list_exam.png"/>
                     <pic:cNvPicPr/>
                   </pic:nvPicPr>
                   <pic:blipFill>
@@ -4098,8 +4547,89 @@
         </w:drawing>
       </w:r>
     </w:p>
+    <w:p>
+      <w:pPr>
+        <w:pStyle w:val="ListParagraph"/>
+        <w:rPr>
+          <w:b/>
+        </w:rPr>
+      </w:pPr>
+    </w:p>
+    <w:p>
+      <w:pPr>
+        <w:pStyle w:val="ListParagraph"/>
+        <w:rPr>
+          <w:b/>
+        </w:rPr>
+      </w:pPr>
+      <w:r>
+        <w:rPr>
+          <w:b/>
+        </w:rPr>
+        <w:t>2.7. Danh sách câu hỏi.</w:t>
+      </w:r>
+    </w:p>
+    <w:p>
+      <w:pPr>
+        <w:pStyle w:val="ListParagraph"/>
+        <w:rPr>
+          <w:b/>
+        </w:rPr>
+      </w:pPr>
+    </w:p>
+    <w:p>
+      <w:pPr>
+        <w:pStyle w:val="ListParagraph"/>
+        <w:rPr>
+          <w:b/>
+        </w:rPr>
+      </w:pPr>
+      <w:r>
+        <w:rPr>
+          <w:b/>
+          <w:noProof/>
+          <w:lang w:val="vi-VN" w:eastAsia="vi-VN"/>
+        </w:rPr>
+        <w:lastRenderedPageBreak/>
+        <w:drawing>
+          <wp:inline distT="0" distB="0" distL="0" distR="0">
+            <wp:extent cx="5943600" cy="3341370"/>
+            <wp:effectExtent l="19050" t="0" r="0" b="0"/>
+            <wp:docPr id="24" name="Picture 23" descr="list_questions.png"/>
+            <wp:cNvGraphicFramePr>
+              <a:graphicFrameLocks xmlns:a="http://schemas.openxmlformats.org/drawingml/2006/main" noChangeAspect="1"/>
+            </wp:cNvGraphicFramePr>
+            <a:graphic xmlns:a="http://schemas.openxmlformats.org/drawingml/2006/main">
+              <a:graphicData uri="http://schemas.openxmlformats.org/drawingml/2006/picture">
+                <pic:pic xmlns:pic="http://schemas.openxmlformats.org/drawingml/2006/picture">
+                  <pic:nvPicPr>
+                    <pic:cNvPr id="0" name="list_questions.png"/>
+                    <pic:cNvPicPr/>
+                  </pic:nvPicPr>
+                  <pic:blipFill>
+                    <a:blip r:embed="rId27" cstate="print"/>
+                    <a:stretch>
+                      <a:fillRect/>
+                    </a:stretch>
+                  </pic:blipFill>
+                  <pic:spPr>
+                    <a:xfrm>
+                      <a:off x="0" y="0"/>
+                      <a:ext cx="5943600" cy="3341370"/>
+                    </a:xfrm>
+                    <a:prstGeom prst="rect">
+                      <a:avLst/>
+                    </a:prstGeom>
+                  </pic:spPr>
+                </pic:pic>
+              </a:graphicData>
+            </a:graphic>
+          </wp:inline>
+        </w:drawing>
+      </w:r>
+    </w:p>
     <w:sectPr>
-      <w:footerReference w:type="default" r:id="rId27"/>
+      <w:footerReference w:type="default" r:id="rId28"/>
       <w:pgSz w:w="12240" w:h="15840"/>
       <w:pgMar w:top="1440" w:right="1440" w:bottom="1440" w:left="1440" w:header="720" w:footer="720" w:gutter="0"/>
       <w:cols w:space="720"/>
@@ -4110,7 +4640,7 @@
 </file>
 
 <file path=word/endnotes.xml><?xml version="1.0" encoding="utf-8"?>
-<w:endnotes xmlns:ve="http://schemas.openxmlformats.org/markup-compatibility/2006" xmlns:o="urn:schemas-microsoft-com:office:office" xmlns:r="http://schemas.openxmlformats.org/officeDocument/2006/relationships" xmlns:m="http://schemas.openxmlformats.org/officeDocument/2006/math" xmlns:v="urn:schemas-microsoft-com:vml" xmlns:wp="http://schemas.openxmlformats.org/drawingml/2006/wordprocessingDrawing" xmlns:w10="urn:schemas-microsoft-com:office:word" xmlns:w="http://schemas.openxmlformats.org/wordprocessingml/2006/main" xmlns:wne="http://schemas.microsoft.com/office/word/2006/wordml">
+<w:endnotes xmlns:wpc="http://schemas.microsoft.com/office/word/2010/wordprocessingCanvas" xmlns:mc="http://schemas.openxmlformats.org/markup-compatibility/2006" xmlns:o="urn:schemas-microsoft-com:office:office" xmlns:r="http://schemas.openxmlformats.org/officeDocument/2006/relationships" xmlns:m="http://schemas.openxmlformats.org/officeDocument/2006/math" xmlns:v="urn:schemas-microsoft-com:vml" xmlns:wp14="http://schemas.microsoft.com/office/word/2010/wordprocessingDrawing" xmlns:wp="http://schemas.openxmlformats.org/drawingml/2006/wordprocessingDrawing" xmlns:w10="urn:schemas-microsoft-com:office:word" xmlns:w="http://schemas.openxmlformats.org/wordprocessingml/2006/main" xmlns:w14="http://schemas.microsoft.com/office/word/2010/wordml" xmlns:w15="http://schemas.microsoft.com/office/word/2012/wordml" xmlns:wpg="http://schemas.microsoft.com/office/word/2010/wordprocessingGroup" xmlns:wpi="http://schemas.microsoft.com/office/word/2010/wordprocessingInk" xmlns:wne="http://schemas.microsoft.com/office/word/2006/wordml" xmlns:wps="http://schemas.microsoft.com/office/word/2010/wordprocessingShape" mc:Ignorable="w14 w15 wp14">
   <w:endnote w:type="separator" w:id="-1">
     <w:p>
       <w:pPr>
@@ -4135,7 +4665,7 @@
 </file>
 
 <file path=word/footer1.xml><?xml version="1.0" encoding="utf-8"?>
-<w:ftr xmlns:ve="http://schemas.openxmlformats.org/markup-compatibility/2006" xmlns:o="urn:schemas-microsoft-com:office:office" xmlns:r="http://schemas.openxmlformats.org/officeDocument/2006/relationships" xmlns:m="http://schemas.openxmlformats.org/officeDocument/2006/math" xmlns:v="urn:schemas-microsoft-com:vml" xmlns:wp="http://schemas.openxmlformats.org/drawingml/2006/wordprocessingDrawing" xmlns:w10="urn:schemas-microsoft-com:office:word" xmlns:w="http://schemas.openxmlformats.org/wordprocessingml/2006/main" xmlns:wne="http://schemas.microsoft.com/office/word/2006/wordml">
+<w:ftr xmlns:wpc="http://schemas.microsoft.com/office/word/2010/wordprocessingCanvas" xmlns:mc="http://schemas.openxmlformats.org/markup-compatibility/2006" xmlns:o="urn:schemas-microsoft-com:office:office" xmlns:r="http://schemas.openxmlformats.org/officeDocument/2006/relationships" xmlns:m="http://schemas.openxmlformats.org/officeDocument/2006/math" xmlns:v="urn:schemas-microsoft-com:vml" xmlns:wp14="http://schemas.microsoft.com/office/word/2010/wordprocessingDrawing" xmlns:wp="http://schemas.openxmlformats.org/drawingml/2006/wordprocessingDrawing" xmlns:w10="urn:schemas-microsoft-com:office:word" xmlns:w="http://schemas.openxmlformats.org/wordprocessingml/2006/main" xmlns:w14="http://schemas.microsoft.com/office/word/2010/wordml" xmlns:w15="http://schemas.microsoft.com/office/word/2012/wordml" xmlns:wpg="http://schemas.microsoft.com/office/word/2010/wordprocessingGroup" xmlns:wpi="http://schemas.microsoft.com/office/word/2010/wordprocessingInk" xmlns:wne="http://schemas.microsoft.com/office/word/2006/wordml" xmlns:wps="http://schemas.microsoft.com/office/word/2010/wordprocessingShape" mc:Ignorable="w14 w15 wp14">
   <w:sdt>
     <w:sdtPr>
       <w:id w:val="25691297"/>
@@ -4144,6 +4674,7 @@
         <w:docPartUnique/>
       </w:docPartObj>
     </w:sdtPr>
+    <w:sdtEndPr/>
     <w:sdtContent>
       <w:p>
         <w:pPr>
@@ -4163,7 +4694,7 @@
           <w:rPr>
             <w:noProof/>
           </w:rPr>
-          <w:t>19</w:t>
+          <w:t>14</w:t>
         </w:r>
         <w:r>
           <w:rPr>
@@ -4183,7 +4714,7 @@
 </file>
 
 <file path=word/footnotes.xml><?xml version="1.0" encoding="utf-8"?>
-<w:footnotes xmlns:ve="http://schemas.openxmlformats.org/markup-compatibility/2006" xmlns:o="urn:schemas-microsoft-com:office:office" xmlns:r="http://schemas.openxmlformats.org/officeDocument/2006/relationships" xmlns:m="http://schemas.openxmlformats.org/officeDocument/2006/math" xmlns:v="urn:schemas-microsoft-com:vml" xmlns:wp="http://schemas.openxmlformats.org/drawingml/2006/wordprocessingDrawing" xmlns:w10="urn:schemas-microsoft-com:office:word" xmlns:w="http://schemas.openxmlformats.org/wordprocessingml/2006/main" xmlns:wne="http://schemas.microsoft.com/office/word/2006/wordml">
+<w:footnotes xmlns:wpc="http://schemas.microsoft.com/office/word/2010/wordprocessingCanvas" xmlns:mc="http://schemas.openxmlformats.org/markup-compatibility/2006" xmlns:o="urn:schemas-microsoft-com:office:office" xmlns:r="http://schemas.openxmlformats.org/officeDocument/2006/relationships" xmlns:m="http://schemas.openxmlformats.org/officeDocument/2006/math" xmlns:v="urn:schemas-microsoft-com:vml" xmlns:wp14="http://schemas.microsoft.com/office/word/2010/wordprocessingDrawing" xmlns:wp="http://schemas.openxmlformats.org/drawingml/2006/wordprocessingDrawing" xmlns:w10="urn:schemas-microsoft-com:office:word" xmlns:w="http://schemas.openxmlformats.org/wordprocessingml/2006/main" xmlns:w14="http://schemas.microsoft.com/office/word/2010/wordml" xmlns:w15="http://schemas.microsoft.com/office/word/2012/wordml" xmlns:wpg="http://schemas.microsoft.com/office/word/2010/wordprocessingGroup" xmlns:wpi="http://schemas.microsoft.com/office/word/2010/wordprocessingInk" xmlns:wne="http://schemas.microsoft.com/office/word/2006/wordml" xmlns:wps="http://schemas.microsoft.com/office/word/2010/wordprocessingShape" mc:Ignorable="w14 w15 wp14">
   <w:footnote w:type="separator" w:id="-1">
     <w:p>
       <w:pPr>
@@ -4208,7 +4739,7 @@
 </file>
 
 <file path=word/numbering.xml><?xml version="1.0" encoding="utf-8"?>
-<w:numbering xmlns:ve="http://schemas.openxmlformats.org/markup-compatibility/2006" xmlns:o="urn:schemas-microsoft-com:office:office" xmlns:r="http://schemas.openxmlformats.org/officeDocument/2006/relationships" xmlns:m="http://schemas.openxmlformats.org/officeDocument/2006/math" xmlns:v="urn:schemas-microsoft-com:vml" xmlns:wp="http://schemas.openxmlformats.org/drawingml/2006/wordprocessingDrawing" xmlns:w10="urn:schemas-microsoft-com:office:word" xmlns:w="http://schemas.openxmlformats.org/wordprocessingml/2006/main" xmlns:wne="http://schemas.microsoft.com/office/word/2006/wordml">
+<w:numbering xmlns:wpc="http://schemas.microsoft.com/office/word/2010/wordprocessingCanvas" xmlns:mc="http://schemas.openxmlformats.org/markup-compatibility/2006" xmlns:o="urn:schemas-microsoft-com:office:office" xmlns:r="http://schemas.openxmlformats.org/officeDocument/2006/relationships" xmlns:m="http://schemas.openxmlformats.org/officeDocument/2006/math" xmlns:v="urn:schemas-microsoft-com:vml" xmlns:wp14="http://schemas.microsoft.com/office/word/2010/wordprocessingDrawing" xmlns:wp="http://schemas.openxmlformats.org/drawingml/2006/wordprocessingDrawing" xmlns:w10="urn:schemas-microsoft-com:office:word" xmlns:w="http://schemas.openxmlformats.org/wordprocessingml/2006/main" xmlns:w14="http://schemas.microsoft.com/office/word/2010/wordml" xmlns:w15="http://schemas.microsoft.com/office/word/2012/wordml" xmlns:wpg="http://schemas.microsoft.com/office/word/2010/wordprocessingGroup" xmlns:wpi="http://schemas.microsoft.com/office/word/2010/wordprocessingInk" xmlns:wne="http://schemas.microsoft.com/office/word/2006/wordml" xmlns:wps="http://schemas.microsoft.com/office/word/2010/wordprocessingShape" mc:Ignorable="w14 w15 wp14">
   <w:abstractNum w:abstractNumId="0">
     <w:nsid w:val="02DF57D4"/>
     <w:multiLevelType w:val="hybridMultilevel"/>
@@ -5851,6 +6382,119 @@
     </w:lvl>
   </w:abstractNum>
   <w:abstractNum w:abstractNumId="15">
+    <w:nsid w:val="53E65C27"/>
+    <w:multiLevelType w:val="hybridMultilevel"/>
+    <w:tmpl w:val="1B74A348"/>
+    <w:lvl w:ilvl="0" w:tplc="042A0001">
+      <w:start w:val="1"/>
+      <w:numFmt w:val="bullet"/>
+      <w:lvlText w:val=""/>
+      <w:lvlJc w:val="left"/>
+      <w:pPr>
+        <w:ind w:left="1800" w:hanging="360"/>
+      </w:pPr>
+      <w:rPr>
+        <w:rFonts w:ascii="Symbol" w:hAnsi="Symbol" w:hint="default"/>
+      </w:rPr>
+    </w:lvl>
+    <w:lvl w:ilvl="1" w:tplc="042A0003" w:tentative="1">
+      <w:start w:val="1"/>
+      <w:numFmt w:val="bullet"/>
+      <w:lvlText w:val="o"/>
+      <w:lvlJc w:val="left"/>
+      <w:pPr>
+        <w:ind w:left="2520" w:hanging="360"/>
+      </w:pPr>
+      <w:rPr>
+        <w:rFonts w:ascii="Courier New" w:hAnsi="Courier New" w:cs="Courier New" w:hint="default"/>
+      </w:rPr>
+    </w:lvl>
+    <w:lvl w:ilvl="2" w:tplc="042A0005" w:tentative="1">
+      <w:start w:val="1"/>
+      <w:numFmt w:val="bullet"/>
+      <w:lvlText w:val=""/>
+      <w:lvlJc w:val="left"/>
+      <w:pPr>
+        <w:ind w:left="3240" w:hanging="360"/>
+      </w:pPr>
+      <w:rPr>
+        <w:rFonts w:ascii="Wingdings" w:hAnsi="Wingdings" w:hint="default"/>
+      </w:rPr>
+    </w:lvl>
+    <w:lvl w:ilvl="3" w:tplc="042A0001" w:tentative="1">
+      <w:start w:val="1"/>
+      <w:numFmt w:val="bullet"/>
+      <w:lvlText w:val=""/>
+      <w:lvlJc w:val="left"/>
+      <w:pPr>
+        <w:ind w:left="3960" w:hanging="360"/>
+      </w:pPr>
+      <w:rPr>
+        <w:rFonts w:ascii="Symbol" w:hAnsi="Symbol" w:hint="default"/>
+      </w:rPr>
+    </w:lvl>
+    <w:lvl w:ilvl="4" w:tplc="042A0003" w:tentative="1">
+      <w:start w:val="1"/>
+      <w:numFmt w:val="bullet"/>
+      <w:lvlText w:val="o"/>
+      <w:lvlJc w:val="left"/>
+      <w:pPr>
+        <w:ind w:left="4680" w:hanging="360"/>
+      </w:pPr>
+      <w:rPr>
+        <w:rFonts w:ascii="Courier New" w:hAnsi="Courier New" w:cs="Courier New" w:hint="default"/>
+      </w:rPr>
+    </w:lvl>
+    <w:lvl w:ilvl="5" w:tplc="042A0005" w:tentative="1">
+      <w:start w:val="1"/>
+      <w:numFmt w:val="bullet"/>
+      <w:lvlText w:val=""/>
+      <w:lvlJc w:val="left"/>
+      <w:pPr>
+        <w:ind w:left="5400" w:hanging="360"/>
+      </w:pPr>
+      <w:rPr>
+        <w:rFonts w:ascii="Wingdings" w:hAnsi="Wingdings" w:hint="default"/>
+      </w:rPr>
+    </w:lvl>
+    <w:lvl w:ilvl="6" w:tplc="042A0001" w:tentative="1">
+      <w:start w:val="1"/>
+      <w:numFmt w:val="bullet"/>
+      <w:lvlText w:val=""/>
+      <w:lvlJc w:val="left"/>
+      <w:pPr>
+        <w:ind w:left="6120" w:hanging="360"/>
+      </w:pPr>
+      <w:rPr>
+        <w:rFonts w:ascii="Symbol" w:hAnsi="Symbol" w:hint="default"/>
+      </w:rPr>
+    </w:lvl>
+    <w:lvl w:ilvl="7" w:tplc="042A0003" w:tentative="1">
+      <w:start w:val="1"/>
+      <w:numFmt w:val="bullet"/>
+      <w:lvlText w:val="o"/>
+      <w:lvlJc w:val="left"/>
+      <w:pPr>
+        <w:ind w:left="6840" w:hanging="360"/>
+      </w:pPr>
+      <w:rPr>
+        <w:rFonts w:ascii="Courier New" w:hAnsi="Courier New" w:cs="Courier New" w:hint="default"/>
+      </w:rPr>
+    </w:lvl>
+    <w:lvl w:ilvl="8" w:tplc="042A0005" w:tentative="1">
+      <w:start w:val="1"/>
+      <w:numFmt w:val="bullet"/>
+      <w:lvlText w:val=""/>
+      <w:lvlJc w:val="left"/>
+      <w:pPr>
+        <w:ind w:left="7560" w:hanging="360"/>
+      </w:pPr>
+      <w:rPr>
+        <w:rFonts w:ascii="Wingdings" w:hAnsi="Wingdings" w:hint="default"/>
+      </w:rPr>
+    </w:lvl>
+  </w:abstractNum>
+  <w:abstractNum w:abstractNumId="16">
     <w:nsid w:val="5F7A10CD"/>
     <w:multiLevelType w:val="hybridMultilevel"/>
     <w:tmpl w:val="4AB6956C"/>
@@ -5939,7 +6583,7 @@
       </w:pPr>
     </w:lvl>
   </w:abstractNum>
-  <w:abstractNum w:abstractNumId="16">
+  <w:abstractNum w:abstractNumId="17">
     <w:nsid w:val="66650B7A"/>
     <w:multiLevelType w:val="hybridMultilevel"/>
     <w:tmpl w:val="E9FAA348"/>
@@ -6052,7 +6696,7 @@
       </w:rPr>
     </w:lvl>
   </w:abstractNum>
-  <w:abstractNum w:abstractNumId="17">
+  <w:abstractNum w:abstractNumId="18">
     <w:nsid w:val="67DA6573"/>
     <w:multiLevelType w:val="hybridMultilevel"/>
     <w:tmpl w:val="5170C66E"/>
@@ -6165,7 +6809,7 @@
       </w:rPr>
     </w:lvl>
   </w:abstractNum>
-  <w:abstractNum w:abstractNumId="18">
+  <w:abstractNum w:abstractNumId="19">
     <w:nsid w:val="681D5BFF"/>
     <w:multiLevelType w:val="hybridMultilevel"/>
     <w:tmpl w:val="1262B924"/>
@@ -6278,7 +6922,7 @@
       </w:rPr>
     </w:lvl>
   </w:abstractNum>
-  <w:abstractNum w:abstractNumId="19">
+  <w:abstractNum w:abstractNumId="20">
     <w:nsid w:val="692D29C9"/>
     <w:multiLevelType w:val="hybridMultilevel"/>
     <w:tmpl w:val="5ECC4DF8"/>
@@ -6391,7 +7035,7 @@
       </w:rPr>
     </w:lvl>
   </w:abstractNum>
-  <w:abstractNum w:abstractNumId="20">
+  <w:abstractNum w:abstractNumId="21">
     <w:nsid w:val="75CE23C3"/>
     <w:multiLevelType w:val="hybridMultilevel"/>
     <w:tmpl w:val="721636A2"/>
@@ -6514,7 +7158,7 @@
     <w:abstractNumId w:val="14"/>
   </w:num>
   <w:num w:numId="4">
-    <w:abstractNumId w:val="18"/>
+    <w:abstractNumId w:val="19"/>
   </w:num>
   <w:num w:numId="5">
     <w:abstractNumId w:val="12"/>
@@ -6526,7 +7170,7 @@
     <w:abstractNumId w:val="4"/>
   </w:num>
   <w:num w:numId="8">
-    <w:abstractNumId w:val="16"/>
+    <w:abstractNumId w:val="17"/>
   </w:num>
   <w:num w:numId="9">
     <w:abstractNumId w:val="5"/>
@@ -6538,7 +7182,7 @@
     <w:abstractNumId w:val="13"/>
   </w:num>
   <w:num w:numId="12">
-    <w:abstractNumId w:val="17"/>
+    <w:abstractNumId w:val="18"/>
   </w:num>
   <w:num w:numId="13">
     <w:abstractNumId w:val="6"/>
@@ -6547,13 +7191,13 @@
     <w:abstractNumId w:val="8"/>
   </w:num>
   <w:num w:numId="15">
-    <w:abstractNumId w:val="19"/>
+    <w:abstractNumId w:val="20"/>
   </w:num>
   <w:num w:numId="16">
-    <w:abstractNumId w:val="20"/>
+    <w:abstractNumId w:val="21"/>
   </w:num>
   <w:num w:numId="17">
-    <w:abstractNumId w:val="15"/>
+    <w:abstractNumId w:val="16"/>
   </w:num>
   <w:num w:numId="18">
     <w:abstractNumId w:val="0"/>
@@ -6567,11 +7211,14 @@
   <w:num w:numId="21">
     <w:abstractNumId w:val="2"/>
   </w:num>
+  <w:num w:numId="22">
+    <w:abstractNumId w:val="15"/>
+  </w:num>
 </w:numbering>
 </file>
 
 <file path=word/styles.xml><?xml version="1.0" encoding="utf-8"?>
-<w:styles xmlns:r="http://schemas.openxmlformats.org/officeDocument/2006/relationships" xmlns:w="http://schemas.openxmlformats.org/wordprocessingml/2006/main">
+<w:styles xmlns:mc="http://schemas.openxmlformats.org/markup-compatibility/2006" xmlns:r="http://schemas.openxmlformats.org/officeDocument/2006/relationships" xmlns:w="http://schemas.openxmlformats.org/wordprocessingml/2006/main" xmlns:w14="http://schemas.microsoft.com/office/word/2010/wordml" xmlns:w15="http://schemas.microsoft.com/office/word/2012/wordml" mc:Ignorable="w14 w15">
   <w:docDefaults>
     <w:rPrDefault>
       <w:rPr>
@@ -6587,144 +7234,378 @@
       </w:pPr>
     </w:pPrDefault>
   </w:docDefaults>
-  <w:latentStyles w:defLockedState="0" w:defUIPriority="99" w:defSemiHidden="1" w:defUnhideWhenUsed="1" w:defQFormat="0" w:count="267">
-    <w:lsdException w:name="Normal" w:semiHidden="0" w:uiPriority="0" w:unhideWhenUsed="0" w:qFormat="1"/>
-    <w:lsdException w:name="heading 1" w:semiHidden="0" w:uiPriority="9" w:unhideWhenUsed="0" w:qFormat="1"/>
-    <w:lsdException w:name="heading 2" w:uiPriority="9" w:qFormat="1"/>
-    <w:lsdException w:name="heading 3" w:uiPriority="9" w:qFormat="1"/>
-    <w:lsdException w:name="heading 4" w:uiPriority="9" w:qFormat="1"/>
-    <w:lsdException w:name="heading 5" w:uiPriority="9" w:qFormat="1"/>
-    <w:lsdException w:name="heading 6" w:uiPriority="9" w:qFormat="1"/>
-    <w:lsdException w:name="heading 7" w:uiPriority="9" w:qFormat="1"/>
-    <w:lsdException w:name="heading 8" w:uiPriority="9" w:qFormat="1"/>
-    <w:lsdException w:name="heading 9" w:uiPriority="9" w:qFormat="1"/>
-    <w:lsdException w:name="toc 1" w:uiPriority="39"/>
-    <w:lsdException w:name="toc 2" w:uiPriority="39"/>
-    <w:lsdException w:name="toc 3" w:uiPriority="39"/>
-    <w:lsdException w:name="toc 4" w:uiPriority="39"/>
-    <w:lsdException w:name="toc 5" w:uiPriority="39"/>
-    <w:lsdException w:name="toc 6" w:uiPriority="39"/>
-    <w:lsdException w:name="toc 7" w:uiPriority="39"/>
-    <w:lsdException w:name="toc 8" w:uiPriority="39"/>
-    <w:lsdException w:name="toc 9" w:uiPriority="39"/>
-    <w:lsdException w:name="caption" w:uiPriority="35" w:qFormat="1"/>
-    <w:lsdException w:name="Title" w:semiHidden="0" w:uiPriority="10" w:unhideWhenUsed="0" w:qFormat="1"/>
-    <w:lsdException w:name="Default Paragraph Font" w:uiPriority="1"/>
-    <w:lsdException w:name="Subtitle" w:semiHidden="0" w:uiPriority="11" w:unhideWhenUsed="0" w:qFormat="1"/>
-    <w:lsdException w:name="Strong" w:semiHidden="0" w:uiPriority="22" w:unhideWhenUsed="0" w:qFormat="1"/>
-    <w:lsdException w:name="Emphasis" w:semiHidden="0" w:uiPriority="20" w:unhideWhenUsed="0" w:qFormat="1"/>
-    <w:lsdException w:name="Table Grid" w:semiHidden="0" w:uiPriority="39" w:unhideWhenUsed="0"/>
-    <w:lsdException w:name="Placeholder Text" w:unhideWhenUsed="0"/>
-    <w:lsdException w:name="No Spacing" w:semiHidden="0" w:uiPriority="1" w:unhideWhenUsed="0" w:qFormat="1"/>
-    <w:lsdException w:name="Light Shading" w:semiHidden="0" w:uiPriority="60" w:unhideWhenUsed="0"/>
-    <w:lsdException w:name="Light List" w:semiHidden="0" w:uiPriority="61" w:unhideWhenUsed="0"/>
-    <w:lsdException w:name="Light Grid" w:semiHidden="0" w:uiPriority="62" w:unhideWhenUsed="0"/>
-    <w:lsdException w:name="Medium Shading 1" w:semiHidden="0" w:uiPriority="63" w:unhideWhenUsed="0"/>
-    <w:lsdException w:name="Medium Shading 2" w:semiHidden="0" w:uiPriority="64" w:unhideWhenUsed="0"/>
-    <w:lsdException w:name="Medium List 1" w:semiHidden="0" w:uiPriority="65" w:unhideWhenUsed="0"/>
-    <w:lsdException w:name="Medium List 2" w:semiHidden="0" w:uiPriority="66" w:unhideWhenUsed="0"/>
-    <w:lsdException w:name="Medium Grid 1" w:semiHidden="0" w:uiPriority="67" w:unhideWhenUsed="0"/>
-    <w:lsdException w:name="Medium Grid 2" w:semiHidden="0" w:uiPriority="68" w:unhideWhenUsed="0"/>
-    <w:lsdException w:name="Medium Grid 3" w:semiHidden="0" w:uiPriority="69" w:unhideWhenUsed="0"/>
-    <w:lsdException w:name="Dark List" w:semiHidden="0" w:uiPriority="70" w:unhideWhenUsed="0"/>
-    <w:lsdException w:name="Colorful Shading" w:semiHidden="0" w:uiPriority="71" w:unhideWhenUsed="0"/>
-    <w:lsdException w:name="Colorful List" w:semiHidden="0" w:uiPriority="72" w:unhideWhenUsed="0"/>
-    <w:lsdException w:name="Colorful Grid" w:semiHidden="0" w:uiPriority="73" w:unhideWhenUsed="0"/>
-    <w:lsdException w:name="Light Shading Accent 1" w:semiHidden="0" w:uiPriority="60" w:unhideWhenUsed="0"/>
-    <w:lsdException w:name="Light List Accent 1" w:semiHidden="0" w:uiPriority="61" w:unhideWhenUsed="0"/>
-    <w:lsdException w:name="Light Grid Accent 1" w:semiHidden="0" w:uiPriority="62" w:unhideWhenUsed="0"/>
-    <w:lsdException w:name="Medium Shading 1 Accent 1" w:semiHidden="0" w:uiPriority="63" w:unhideWhenUsed="0"/>
-    <w:lsdException w:name="Medium Shading 2 Accent 1" w:semiHidden="0" w:uiPriority="64" w:unhideWhenUsed="0"/>
-    <w:lsdException w:name="Medium List 1 Accent 1" w:semiHidden="0" w:uiPriority="65" w:unhideWhenUsed="0"/>
-    <w:lsdException w:name="Revision" w:unhideWhenUsed="0"/>
-    <w:lsdException w:name="List Paragraph" w:semiHidden="0" w:uiPriority="34" w:unhideWhenUsed="0" w:qFormat="1"/>
-    <w:lsdException w:name="Quote" w:semiHidden="0" w:uiPriority="29" w:unhideWhenUsed="0" w:qFormat="1"/>
-    <w:lsdException w:name="Intense Quote" w:semiHidden="0" w:uiPriority="30" w:unhideWhenUsed="0" w:qFormat="1"/>
-    <w:lsdException w:name="Medium List 2 Accent 1" w:semiHidden="0" w:uiPriority="66" w:unhideWhenUsed="0"/>
-    <w:lsdException w:name="Medium Grid 1 Accent 1" w:semiHidden="0" w:uiPriority="67" w:unhideWhenUsed="0"/>
-    <w:lsdException w:name="Medium Grid 2 Accent 1" w:semiHidden="0" w:uiPriority="68" w:unhideWhenUsed="0"/>
-    <w:lsdException w:name="Medium Grid 3 Accent 1" w:semiHidden="0" w:uiPriority="69" w:unhideWhenUsed="0"/>
-    <w:lsdException w:name="Dark List Accent 1" w:semiHidden="0" w:uiPriority="70" w:unhideWhenUsed="0"/>
-    <w:lsdException w:name="Colorful Shading Accent 1" w:semiHidden="0" w:uiPriority="71" w:unhideWhenUsed="0"/>
-    <w:lsdException w:name="Colorful List Accent 1" w:semiHidden="0" w:uiPriority="72" w:unhideWhenUsed="0"/>
-    <w:lsdException w:name="Colorful Grid Accent 1" w:semiHidden="0" w:uiPriority="73" w:unhideWhenUsed="0"/>
-    <w:lsdException w:name="Light Shading Accent 2" w:semiHidden="0" w:uiPriority="60" w:unhideWhenUsed="0"/>
-    <w:lsdException w:name="Light List Accent 2" w:semiHidden="0" w:uiPriority="61" w:unhideWhenUsed="0"/>
-    <w:lsdException w:name="Light Grid Accent 2" w:semiHidden="0" w:uiPriority="62" w:unhideWhenUsed="0"/>
-    <w:lsdException w:name="Medium Shading 1 Accent 2" w:semiHidden="0" w:uiPriority="63" w:unhideWhenUsed="0"/>
-    <w:lsdException w:name="Medium Shading 2 Accent 2" w:semiHidden="0" w:uiPriority="64" w:unhideWhenUsed="0"/>
-    <w:lsdException w:name="Medium List 1 Accent 2" w:semiHidden="0" w:uiPriority="65" w:unhideWhenUsed="0"/>
-    <w:lsdException w:name="Medium List 2 Accent 2" w:semiHidden="0" w:uiPriority="66" w:unhideWhenUsed="0"/>
-    <w:lsdException w:name="Medium Grid 1 Accent 2" w:semiHidden="0" w:uiPriority="67" w:unhideWhenUsed="0"/>
-    <w:lsdException w:name="Medium Grid 2 Accent 2" w:semiHidden="0" w:uiPriority="68" w:unhideWhenUsed="0"/>
-    <w:lsdException w:name="Medium Grid 3 Accent 2" w:semiHidden="0" w:uiPriority="69" w:unhideWhenUsed="0"/>
-    <w:lsdException w:name="Dark List Accent 2" w:semiHidden="0" w:uiPriority="70" w:unhideWhenUsed="0"/>
-    <w:lsdException w:name="Colorful Shading Accent 2" w:semiHidden="0" w:uiPriority="71" w:unhideWhenUsed="0"/>
-    <w:lsdException w:name="Colorful List Accent 2" w:semiHidden="0" w:uiPriority="72" w:unhideWhenUsed="0"/>
-    <w:lsdException w:name="Colorful Grid Accent 2" w:semiHidden="0" w:uiPriority="73" w:unhideWhenUsed="0"/>
-    <w:lsdException w:name="Light Shading Accent 3" w:semiHidden="0" w:uiPriority="60" w:unhideWhenUsed="0"/>
-    <w:lsdException w:name="Light List Accent 3" w:semiHidden="0" w:uiPriority="61" w:unhideWhenUsed="0"/>
-    <w:lsdException w:name="Light Grid Accent 3" w:semiHidden="0" w:uiPriority="62" w:unhideWhenUsed="0"/>
-    <w:lsdException w:name="Medium Shading 1 Accent 3" w:semiHidden="0" w:uiPriority="63" w:unhideWhenUsed="0"/>
-    <w:lsdException w:name="Medium Shading 2 Accent 3" w:semiHidden="0" w:uiPriority="64" w:unhideWhenUsed="0"/>
-    <w:lsdException w:name="Medium List 1 Accent 3" w:semiHidden="0" w:uiPriority="65" w:unhideWhenUsed="0"/>
-    <w:lsdException w:name="Medium List 2 Accent 3" w:semiHidden="0" w:uiPriority="66" w:unhideWhenUsed="0"/>
-    <w:lsdException w:name="Medium Grid 1 Accent 3" w:semiHidden="0" w:uiPriority="67" w:unhideWhenUsed="0"/>
-    <w:lsdException w:name="Medium Grid 2 Accent 3" w:semiHidden="0" w:uiPriority="68" w:unhideWhenUsed="0"/>
-    <w:lsdException w:name="Medium Grid 3 Accent 3" w:semiHidden="0" w:uiPriority="69" w:unhideWhenUsed="0"/>
-    <w:lsdException w:name="Dark List Accent 3" w:semiHidden="0" w:uiPriority="70" w:unhideWhenUsed="0"/>
-    <w:lsdException w:name="Colorful Shading Accent 3" w:semiHidden="0" w:uiPriority="71" w:unhideWhenUsed="0"/>
-    <w:lsdException w:name="Colorful List Accent 3" w:semiHidden="0" w:uiPriority="72" w:unhideWhenUsed="0"/>
-    <w:lsdException w:name="Colorful Grid Accent 3" w:semiHidden="0" w:uiPriority="73" w:unhideWhenUsed="0"/>
-    <w:lsdException w:name="Light Shading Accent 4" w:semiHidden="0" w:uiPriority="60" w:unhideWhenUsed="0"/>
-    <w:lsdException w:name="Light List Accent 4" w:semiHidden="0" w:uiPriority="61" w:unhideWhenUsed="0"/>
-    <w:lsdException w:name="Light Grid Accent 4" w:semiHidden="0" w:uiPriority="62" w:unhideWhenUsed="0"/>
-    <w:lsdException w:name="Medium Shading 1 Accent 4" w:semiHidden="0" w:uiPriority="63" w:unhideWhenUsed="0"/>
-    <w:lsdException w:name="Medium Shading 2 Accent 4" w:semiHidden="0" w:uiPriority="64" w:unhideWhenUsed="0"/>
-    <w:lsdException w:name="Medium List 1 Accent 4" w:semiHidden="0" w:uiPriority="65" w:unhideWhenUsed="0"/>
-    <w:lsdException w:name="Medium List 2 Accent 4" w:semiHidden="0" w:uiPriority="66" w:unhideWhenUsed="0"/>
-    <w:lsdException w:name="Medium Grid 1 Accent 4" w:semiHidden="0" w:uiPriority="67" w:unhideWhenUsed="0"/>
-    <w:lsdException w:name="Medium Grid 2 Accent 4" w:semiHidden="0" w:uiPriority="68" w:unhideWhenUsed="0"/>
-    <w:lsdException w:name="Medium Grid 3 Accent 4" w:semiHidden="0" w:uiPriority="69" w:unhideWhenUsed="0"/>
-    <w:lsdException w:name="Dark List Accent 4" w:semiHidden="0" w:uiPriority="70" w:unhideWhenUsed="0"/>
-    <w:lsdException w:name="Colorful Shading Accent 4" w:semiHidden="0" w:uiPriority="71" w:unhideWhenUsed="0"/>
-    <w:lsdException w:name="Colorful List Accent 4" w:semiHidden="0" w:uiPriority="72" w:unhideWhenUsed="0"/>
-    <w:lsdException w:name="Colorful Grid Accent 4" w:semiHidden="0" w:uiPriority="73" w:unhideWhenUsed="0"/>
-    <w:lsdException w:name="Light Shading Accent 5" w:semiHidden="0" w:uiPriority="60" w:unhideWhenUsed="0"/>
-    <w:lsdException w:name="Light List Accent 5" w:semiHidden="0" w:uiPriority="61" w:unhideWhenUsed="0"/>
-    <w:lsdException w:name="Light Grid Accent 5" w:semiHidden="0" w:uiPriority="62" w:unhideWhenUsed="0"/>
-    <w:lsdException w:name="Medium Shading 1 Accent 5" w:semiHidden="0" w:uiPriority="63" w:unhideWhenUsed="0"/>
-    <w:lsdException w:name="Medium Shading 2 Accent 5" w:semiHidden="0" w:uiPriority="64" w:unhideWhenUsed="0"/>
-    <w:lsdException w:name="Medium List 1 Accent 5" w:semiHidden="0" w:uiPriority="65" w:unhideWhenUsed="0"/>
-    <w:lsdException w:name="Medium List 2 Accent 5" w:semiHidden="0" w:uiPriority="66" w:unhideWhenUsed="0"/>
-    <w:lsdException w:name="Medium Grid 1 Accent 5" w:semiHidden="0" w:uiPriority="67" w:unhideWhenUsed="0"/>
-    <w:lsdException w:name="Medium Grid 2 Accent 5" w:semiHidden="0" w:uiPriority="68" w:unhideWhenUsed="0"/>
-    <w:lsdException w:name="Medium Grid 3 Accent 5" w:semiHidden="0" w:uiPriority="69" w:unhideWhenUsed="0"/>
-    <w:lsdException w:name="Dark List Accent 5" w:semiHidden="0" w:uiPriority="70" w:unhideWhenUsed="0"/>
-    <w:lsdException w:name="Colorful Shading Accent 5" w:semiHidden="0" w:uiPriority="71" w:unhideWhenUsed="0"/>
-    <w:lsdException w:name="Colorful List Accent 5" w:semiHidden="0" w:uiPriority="72" w:unhideWhenUsed="0"/>
-    <w:lsdException w:name="Colorful Grid Accent 5" w:semiHidden="0" w:uiPriority="73" w:unhideWhenUsed="0"/>
-    <w:lsdException w:name="Light Shading Accent 6" w:semiHidden="0" w:uiPriority="60" w:unhideWhenUsed="0"/>
-    <w:lsdException w:name="Light List Accent 6" w:semiHidden="0" w:uiPriority="61" w:unhideWhenUsed="0"/>
-    <w:lsdException w:name="Light Grid Accent 6" w:semiHidden="0" w:uiPriority="62" w:unhideWhenUsed="0"/>
-    <w:lsdException w:name="Medium Shading 1 Accent 6" w:semiHidden="0" w:uiPriority="63" w:unhideWhenUsed="0"/>
-    <w:lsdException w:name="Medium Shading 2 Accent 6" w:semiHidden="0" w:uiPriority="64" w:unhideWhenUsed="0"/>
-    <w:lsdException w:name="Medium List 1 Accent 6" w:semiHidden="0" w:uiPriority="65" w:unhideWhenUsed="0"/>
-    <w:lsdException w:name="Medium List 2 Accent 6" w:semiHidden="0" w:uiPriority="66" w:unhideWhenUsed="0"/>
-    <w:lsdException w:name="Medium Grid 1 Accent 6" w:semiHidden="0" w:uiPriority="67" w:unhideWhenUsed="0"/>
-    <w:lsdException w:name="Medium Grid 2 Accent 6" w:semiHidden="0" w:uiPriority="68" w:unhideWhenUsed="0"/>
-    <w:lsdException w:name="Medium Grid 3 Accent 6" w:semiHidden="0" w:uiPriority="69" w:unhideWhenUsed="0"/>
-    <w:lsdException w:name="Dark List Accent 6" w:semiHidden="0" w:uiPriority="70" w:unhideWhenUsed="0"/>
-    <w:lsdException w:name="Colorful Shading Accent 6" w:semiHidden="0" w:uiPriority="71" w:unhideWhenUsed="0"/>
-    <w:lsdException w:name="Colorful List Accent 6" w:semiHidden="0" w:uiPriority="72" w:unhideWhenUsed="0"/>
-    <w:lsdException w:name="Colorful Grid Accent 6" w:semiHidden="0" w:uiPriority="73" w:unhideWhenUsed="0"/>
-    <w:lsdException w:name="Subtle Emphasis" w:semiHidden="0" w:uiPriority="19" w:unhideWhenUsed="0" w:qFormat="1"/>
-    <w:lsdException w:name="Intense Emphasis" w:semiHidden="0" w:uiPriority="21" w:unhideWhenUsed="0" w:qFormat="1"/>
-    <w:lsdException w:name="Subtle Reference" w:semiHidden="0" w:uiPriority="31" w:unhideWhenUsed="0" w:qFormat="1"/>
-    <w:lsdException w:name="Intense Reference" w:semiHidden="0" w:uiPriority="32" w:unhideWhenUsed="0" w:qFormat="1"/>
-    <w:lsdException w:name="Book Title" w:semiHidden="0" w:uiPriority="33" w:unhideWhenUsed="0" w:qFormat="1"/>
-    <w:lsdException w:name="Bibliography" w:uiPriority="37"/>
-    <w:lsdException w:name="TOC Heading" w:uiPriority="39" w:qFormat="1"/>
+  <w:latentStyles w:defLockedState="0" w:defUIPriority="99" w:defSemiHidden="0" w:defUnhideWhenUsed="0" w:defQFormat="0" w:count="371">
+    <w:lsdException w:name="Normal" w:uiPriority="0" w:qFormat="1"/>
+    <w:lsdException w:name="heading 1" w:uiPriority="9" w:qFormat="1"/>
+    <w:lsdException w:name="heading 2" w:semiHidden="1" w:uiPriority="9" w:unhideWhenUsed="1" w:qFormat="1"/>
+    <w:lsdException w:name="heading 3" w:semiHidden="1" w:uiPriority="9" w:unhideWhenUsed="1" w:qFormat="1"/>
+    <w:lsdException w:name="heading 4" w:semiHidden="1" w:uiPriority="9" w:unhideWhenUsed="1" w:qFormat="1"/>
+    <w:lsdException w:name="heading 5" w:semiHidden="1" w:uiPriority="9" w:unhideWhenUsed="1" w:qFormat="1"/>
+    <w:lsdException w:name="heading 6" w:semiHidden="1" w:uiPriority="9" w:unhideWhenUsed="1" w:qFormat="1"/>
+    <w:lsdException w:name="heading 7" w:semiHidden="1" w:uiPriority="9" w:unhideWhenUsed="1" w:qFormat="1"/>
+    <w:lsdException w:name="heading 8" w:semiHidden="1" w:uiPriority="9" w:unhideWhenUsed="1" w:qFormat="1"/>
+    <w:lsdException w:name="heading 9" w:semiHidden="1" w:uiPriority="9" w:unhideWhenUsed="1" w:qFormat="1"/>
+    <w:lsdException w:name="index 1" w:semiHidden="1" w:unhideWhenUsed="1"/>
+    <w:lsdException w:name="index 2" w:semiHidden="1" w:unhideWhenUsed="1"/>
+    <w:lsdException w:name="index 3" w:semiHidden="1" w:unhideWhenUsed="1"/>
+    <w:lsdException w:name="index 4" w:semiHidden="1" w:unhideWhenUsed="1"/>
+    <w:lsdException w:name="index 5" w:semiHidden="1" w:unhideWhenUsed="1"/>
+    <w:lsdException w:name="index 6" w:semiHidden="1" w:unhideWhenUsed="1"/>
+    <w:lsdException w:name="index 7" w:semiHidden="1" w:unhideWhenUsed="1"/>
+    <w:lsdException w:name="index 8" w:semiHidden="1" w:unhideWhenUsed="1"/>
+    <w:lsdException w:name="index 9" w:semiHidden="1" w:unhideWhenUsed="1"/>
+    <w:lsdException w:name="toc 1" w:semiHidden="1" w:uiPriority="39" w:unhideWhenUsed="1"/>
+    <w:lsdException w:name="toc 2" w:semiHidden="1" w:uiPriority="39" w:unhideWhenUsed="1"/>
+    <w:lsdException w:name="toc 3" w:semiHidden="1" w:uiPriority="39" w:unhideWhenUsed="1"/>
+    <w:lsdException w:name="toc 4" w:semiHidden="1" w:uiPriority="39" w:unhideWhenUsed="1"/>
+    <w:lsdException w:name="toc 5" w:semiHidden="1" w:uiPriority="39" w:unhideWhenUsed="1"/>
+    <w:lsdException w:name="toc 6" w:semiHidden="1" w:uiPriority="39" w:unhideWhenUsed="1"/>
+    <w:lsdException w:name="toc 7" w:semiHidden="1" w:uiPriority="39" w:unhideWhenUsed="1"/>
+    <w:lsdException w:name="toc 8" w:semiHidden="1" w:uiPriority="39" w:unhideWhenUsed="1"/>
+    <w:lsdException w:name="toc 9" w:semiHidden="1" w:uiPriority="39" w:unhideWhenUsed="1"/>
+    <w:lsdException w:name="Normal Indent" w:semiHidden="1" w:unhideWhenUsed="1"/>
+    <w:lsdException w:name="footnote text" w:semiHidden="1" w:unhideWhenUsed="1"/>
+    <w:lsdException w:name="annotation text" w:semiHidden="1" w:unhideWhenUsed="1"/>
+    <w:lsdException w:name="header" w:semiHidden="1" w:unhideWhenUsed="1"/>
+    <w:lsdException w:name="footer" w:semiHidden="1" w:unhideWhenUsed="1"/>
+    <w:lsdException w:name="index heading" w:semiHidden="1" w:unhideWhenUsed="1"/>
+    <w:lsdException w:name="caption" w:semiHidden="1" w:uiPriority="35" w:unhideWhenUsed="1" w:qFormat="1"/>
+    <w:lsdException w:name="table of figures" w:semiHidden="1" w:unhideWhenUsed="1"/>
+    <w:lsdException w:name="envelope address" w:semiHidden="1" w:unhideWhenUsed="1"/>
+    <w:lsdException w:name="envelope return" w:semiHidden="1" w:unhideWhenUsed="1"/>
+    <w:lsdException w:name="footnote reference" w:semiHidden="1" w:unhideWhenUsed="1"/>
+    <w:lsdException w:name="annotation reference" w:semiHidden="1" w:unhideWhenUsed="1"/>
+    <w:lsdException w:name="line number" w:semiHidden="1" w:unhideWhenUsed="1"/>
+    <w:lsdException w:name="page number" w:semiHidden="1" w:unhideWhenUsed="1"/>
+    <w:lsdException w:name="endnote reference" w:semiHidden="1" w:unhideWhenUsed="1"/>
+    <w:lsdException w:name="endnote text" w:semiHidden="1" w:unhideWhenUsed="1"/>
+    <w:lsdException w:name="table of authorities" w:semiHidden="1" w:unhideWhenUsed="1"/>
+    <w:lsdException w:name="macro" w:semiHidden="1" w:unhideWhenUsed="1"/>
+    <w:lsdException w:name="toa heading" w:semiHidden="1" w:unhideWhenUsed="1"/>
+    <w:lsdException w:name="List" w:semiHidden="1" w:unhideWhenUsed="1"/>
+    <w:lsdException w:name="List Bullet" w:semiHidden="1" w:unhideWhenUsed="1"/>
+    <w:lsdException w:name="List Number" w:semiHidden="1" w:unhideWhenUsed="1"/>
+    <w:lsdException w:name="List 2" w:semiHidden="1" w:unhideWhenUsed="1"/>
+    <w:lsdException w:name="List 3" w:semiHidden="1" w:unhideWhenUsed="1"/>
+    <w:lsdException w:name="List 4" w:semiHidden="1" w:unhideWhenUsed="1"/>
+    <w:lsdException w:name="List 5" w:semiHidden="1" w:unhideWhenUsed="1"/>
+    <w:lsdException w:name="List Bullet 2" w:semiHidden="1" w:unhideWhenUsed="1"/>
+    <w:lsdException w:name="List Bullet 3" w:semiHidden="1" w:unhideWhenUsed="1"/>
+    <w:lsdException w:name="List Bullet 4" w:semiHidden="1" w:unhideWhenUsed="1"/>
+    <w:lsdException w:name="List Bullet 5" w:semiHidden="1" w:unhideWhenUsed="1"/>
+    <w:lsdException w:name="List Number 2" w:semiHidden="1" w:unhideWhenUsed="1"/>
+    <w:lsdException w:name="List Number 3" w:semiHidden="1" w:unhideWhenUsed="1"/>
+    <w:lsdException w:name="List Number 4" w:semiHidden="1" w:unhideWhenUsed="1"/>
+    <w:lsdException w:name="List Number 5" w:semiHidden="1" w:unhideWhenUsed="1"/>
+    <w:lsdException w:name="Title" w:uiPriority="10" w:qFormat="1"/>
+    <w:lsdException w:name="Closing" w:semiHidden="1" w:unhideWhenUsed="1"/>
+    <w:lsdException w:name="Signature" w:semiHidden="1" w:unhideWhenUsed="1"/>
+    <w:lsdException w:name="Default Paragraph Font" w:semiHidden="1" w:uiPriority="1" w:unhideWhenUsed="1"/>
+    <w:lsdException w:name="Body Text" w:semiHidden="1" w:unhideWhenUsed="1"/>
+    <w:lsdException w:name="Body Text Indent" w:semiHidden="1" w:unhideWhenUsed="1"/>
+    <w:lsdException w:name="List Continue" w:semiHidden="1" w:unhideWhenUsed="1"/>
+    <w:lsdException w:name="List Continue 2" w:semiHidden="1" w:unhideWhenUsed="1"/>
+    <w:lsdException w:name="List Continue 3" w:semiHidden="1" w:unhideWhenUsed="1"/>
+    <w:lsdException w:name="List Continue 4" w:semiHidden="1" w:unhideWhenUsed="1"/>
+    <w:lsdException w:name="List Continue 5" w:semiHidden="1" w:unhideWhenUsed="1"/>
+    <w:lsdException w:name="Message Header" w:semiHidden="1" w:unhideWhenUsed="1"/>
+    <w:lsdException w:name="Subtitle" w:uiPriority="11" w:qFormat="1"/>
+    <w:lsdException w:name="Salutation" w:semiHidden="1" w:unhideWhenUsed="1"/>
+    <w:lsdException w:name="Date" w:semiHidden="1" w:unhideWhenUsed="1"/>
+    <w:lsdException w:name="Body Text First Indent" w:semiHidden="1" w:unhideWhenUsed="1"/>
+    <w:lsdException w:name="Body Text First Indent 2" w:semiHidden="1" w:unhideWhenUsed="1"/>
+    <w:lsdException w:name="Note Heading" w:semiHidden="1" w:unhideWhenUsed="1"/>
+    <w:lsdException w:name="Body Text 2" w:semiHidden="1" w:unhideWhenUsed="1"/>
+    <w:lsdException w:name="Body Text 3" w:semiHidden="1" w:unhideWhenUsed="1"/>
+    <w:lsdException w:name="Body Text Indent 2" w:semiHidden="1" w:unhideWhenUsed="1"/>
+    <w:lsdException w:name="Body Text Indent 3" w:semiHidden="1" w:unhideWhenUsed="1"/>
+    <w:lsdException w:name="Block Text" w:semiHidden="1" w:unhideWhenUsed="1"/>
+    <w:lsdException w:name="Hyperlink" w:semiHidden="1" w:unhideWhenUsed="1"/>
+    <w:lsdException w:name="FollowedHyperlink" w:semiHidden="1" w:unhideWhenUsed="1"/>
+    <w:lsdException w:name="Strong" w:uiPriority="22" w:qFormat="1"/>
+    <w:lsdException w:name="Emphasis" w:uiPriority="20" w:qFormat="1"/>
+    <w:lsdException w:name="Document Map" w:semiHidden="1" w:unhideWhenUsed="1"/>
+    <w:lsdException w:name="Plain Text" w:semiHidden="1" w:unhideWhenUsed="1"/>
+    <w:lsdException w:name="E-mail Signature" w:semiHidden="1" w:unhideWhenUsed="1"/>
+    <w:lsdException w:name="HTML Top of Form" w:semiHidden="1" w:unhideWhenUsed="1"/>
+    <w:lsdException w:name="HTML Bottom of Form" w:semiHidden="1" w:unhideWhenUsed="1"/>
+    <w:lsdException w:name="Normal (Web)" w:semiHidden="1" w:unhideWhenUsed="1"/>
+    <w:lsdException w:name="HTML Acronym" w:semiHidden="1" w:unhideWhenUsed="1"/>
+    <w:lsdException w:name="HTML Address" w:semiHidden="1" w:unhideWhenUsed="1"/>
+    <w:lsdException w:name="HTML Cite" w:semiHidden="1" w:unhideWhenUsed="1"/>
+    <w:lsdException w:name="HTML Code" w:semiHidden="1" w:unhideWhenUsed="1"/>
+    <w:lsdException w:name="HTML Definition" w:semiHidden="1" w:unhideWhenUsed="1"/>
+    <w:lsdException w:name="HTML Keyboard" w:semiHidden="1" w:unhideWhenUsed="1"/>
+    <w:lsdException w:name="HTML Preformatted" w:semiHidden="1" w:unhideWhenUsed="1"/>
+    <w:lsdException w:name="HTML Sample" w:semiHidden="1" w:unhideWhenUsed="1"/>
+    <w:lsdException w:name="HTML Typewriter" w:semiHidden="1" w:unhideWhenUsed="1"/>
+    <w:lsdException w:name="HTML Variable" w:semiHidden="1" w:unhideWhenUsed="1"/>
+    <w:lsdException w:name="Normal Table" w:semiHidden="1" w:unhideWhenUsed="1"/>
+    <w:lsdException w:name="annotation subject" w:semiHidden="1" w:unhideWhenUsed="1"/>
+    <w:lsdException w:name="No List" w:semiHidden="1" w:unhideWhenUsed="1"/>
+    <w:lsdException w:name="Outline List 1" w:semiHidden="1" w:unhideWhenUsed="1"/>
+    <w:lsdException w:name="Outline List 2" w:semiHidden="1" w:unhideWhenUsed="1"/>
+    <w:lsdException w:name="Outline List 3" w:semiHidden="1" w:unhideWhenUsed="1"/>
+    <w:lsdException w:name="Table Simple 1" w:semiHidden="1" w:unhideWhenUsed="1"/>
+    <w:lsdException w:name="Table Simple 2" w:semiHidden="1" w:unhideWhenUsed="1"/>
+    <w:lsdException w:name="Table Simple 3" w:semiHidden="1" w:unhideWhenUsed="1"/>
+    <w:lsdException w:name="Table Classic 1" w:semiHidden="1" w:unhideWhenUsed="1"/>
+    <w:lsdException w:name="Table Classic 2" w:semiHidden="1" w:unhideWhenUsed="1"/>
+    <w:lsdException w:name="Table Classic 3" w:semiHidden="1" w:unhideWhenUsed="1"/>
+    <w:lsdException w:name="Table Classic 4" w:semiHidden="1" w:unhideWhenUsed="1"/>
+    <w:lsdException w:name="Table Colorful 1" w:semiHidden="1" w:unhideWhenUsed="1"/>
+    <w:lsdException w:name="Table Colorful 2" w:semiHidden="1" w:unhideWhenUsed="1"/>
+    <w:lsdException w:name="Table Colorful 3" w:semiHidden="1" w:unhideWhenUsed="1"/>
+    <w:lsdException w:name="Table Columns 1" w:semiHidden="1" w:unhideWhenUsed="1"/>
+    <w:lsdException w:name="Table Columns 2" w:semiHidden="1" w:unhideWhenUsed="1"/>
+    <w:lsdException w:name="Table Columns 3" w:semiHidden="1" w:unhideWhenUsed="1"/>
+    <w:lsdException w:name="Table Columns 4" w:semiHidden="1" w:unhideWhenUsed="1"/>
+    <w:lsdException w:name="Table Columns 5" w:semiHidden="1" w:unhideWhenUsed="1"/>
+    <w:lsdException w:name="Table Grid 1" w:semiHidden="1" w:unhideWhenUsed="1"/>
+    <w:lsdException w:name="Table Grid 2" w:semiHidden="1" w:unhideWhenUsed="1"/>
+    <w:lsdException w:name="Table Grid 3" w:semiHidden="1" w:unhideWhenUsed="1"/>
+    <w:lsdException w:name="Table Grid 4" w:semiHidden="1" w:unhideWhenUsed="1"/>
+    <w:lsdException w:name="Table Grid 5" w:semiHidden="1" w:unhideWhenUsed="1"/>
+    <w:lsdException w:name="Table Grid 6" w:semiHidden="1" w:unhideWhenUsed="1"/>
+    <w:lsdException w:name="Table Grid 7" w:semiHidden="1" w:unhideWhenUsed="1"/>
+    <w:lsdException w:name="Table Grid 8" w:semiHidden="1" w:unhideWhenUsed="1"/>
+    <w:lsdException w:name="Table List 1" w:semiHidden="1" w:unhideWhenUsed="1"/>
+    <w:lsdException w:name="Table List 2" w:semiHidden="1" w:unhideWhenUsed="1"/>
+    <w:lsdException w:name="Table List 3" w:semiHidden="1" w:unhideWhenUsed="1"/>
+    <w:lsdException w:name="Table List 4" w:semiHidden="1" w:unhideWhenUsed="1"/>
+    <w:lsdException w:name="Table List 5" w:semiHidden="1" w:unhideWhenUsed="1"/>
+    <w:lsdException w:name="Table List 6" w:semiHidden="1" w:unhideWhenUsed="1"/>
+    <w:lsdException w:name="Table List 7" w:semiHidden="1" w:unhideWhenUsed="1"/>
+    <w:lsdException w:name="Table List 8" w:semiHidden="1" w:unhideWhenUsed="1"/>
+    <w:lsdException w:name="Table 3D effects 1" w:semiHidden="1" w:unhideWhenUsed="1"/>
+    <w:lsdException w:name="Table 3D effects 2" w:semiHidden="1" w:unhideWhenUsed="1"/>
+    <w:lsdException w:name="Table 3D effects 3" w:semiHidden="1" w:unhideWhenUsed="1"/>
+    <w:lsdException w:name="Table Contemporary" w:semiHidden="1" w:unhideWhenUsed="1"/>
+    <w:lsdException w:name="Table Elegant" w:semiHidden="1" w:unhideWhenUsed="1"/>
+    <w:lsdException w:name="Table Professional" w:semiHidden="1" w:unhideWhenUsed="1"/>
+    <w:lsdException w:name="Table Subtle 1" w:semiHidden="1" w:unhideWhenUsed="1"/>
+    <w:lsdException w:name="Table Subtle 2" w:semiHidden="1" w:unhideWhenUsed="1"/>
+    <w:lsdException w:name="Table Web 1" w:semiHidden="1" w:unhideWhenUsed="1"/>
+    <w:lsdException w:name="Table Web 2" w:semiHidden="1" w:unhideWhenUsed="1"/>
+    <w:lsdException w:name="Table Web 3" w:semiHidden="1" w:unhideWhenUsed="1"/>
+    <w:lsdException w:name="Balloon Text" w:semiHidden="1" w:unhideWhenUsed="1"/>
+    <w:lsdException w:name="Table Grid" w:uiPriority="39"/>
+    <w:lsdException w:name="Table Theme" w:semiHidden="1" w:unhideWhenUsed="1"/>
+    <w:lsdException w:name="Placeholder Text" w:semiHidden="1"/>
+    <w:lsdException w:name="No Spacing" w:uiPriority="1" w:qFormat="1"/>
+    <w:lsdException w:name="Light Shading" w:uiPriority="60"/>
+    <w:lsdException w:name="Light List" w:uiPriority="61"/>
+    <w:lsdException w:name="Light Grid" w:uiPriority="62"/>
+    <w:lsdException w:name="Medium Shading 1" w:uiPriority="63"/>
+    <w:lsdException w:name="Medium Shading 2" w:uiPriority="64"/>
+    <w:lsdException w:name="Medium List 1" w:uiPriority="65"/>
+    <w:lsdException w:name="Medium List 2" w:uiPriority="66"/>
+    <w:lsdException w:name="Medium Grid 1" w:uiPriority="67"/>
+    <w:lsdException w:name="Medium Grid 2" w:uiPriority="68"/>
+    <w:lsdException w:name="Medium Grid 3" w:uiPriority="69"/>
+    <w:lsdException w:name="Dark List" w:uiPriority="70"/>
+    <w:lsdException w:name="Colorful Shading" w:uiPriority="71"/>
+    <w:lsdException w:name="Colorful List" w:uiPriority="72"/>
+    <w:lsdException w:name="Colorful Grid" w:uiPriority="73"/>
+    <w:lsdException w:name="Light Shading Accent 1" w:uiPriority="60"/>
+    <w:lsdException w:name="Light List Accent 1" w:uiPriority="61"/>
+    <w:lsdException w:name="Light Grid Accent 1" w:uiPriority="62"/>
+    <w:lsdException w:name="Medium Shading 1 Accent 1" w:uiPriority="63"/>
+    <w:lsdException w:name="Medium Shading 2 Accent 1" w:uiPriority="64"/>
+    <w:lsdException w:name="Medium List 1 Accent 1" w:uiPriority="65"/>
+    <w:lsdException w:name="Revision" w:semiHidden="1"/>
+    <w:lsdException w:name="List Paragraph" w:uiPriority="34" w:qFormat="1"/>
+    <w:lsdException w:name="Quote" w:uiPriority="29" w:qFormat="1"/>
+    <w:lsdException w:name="Intense Quote" w:uiPriority="30" w:qFormat="1"/>
+    <w:lsdException w:name="Medium List 2 Accent 1" w:uiPriority="66"/>
+    <w:lsdException w:name="Medium Grid 1 Accent 1" w:uiPriority="67"/>
+    <w:lsdException w:name="Medium Grid 2 Accent 1" w:uiPriority="68"/>
+    <w:lsdException w:name="Medium Grid 3 Accent 1" w:uiPriority="69"/>
+    <w:lsdException w:name="Dark List Accent 1" w:uiPriority="70"/>
+    <w:lsdException w:name="Colorful Shading Accent 1" w:uiPriority="71"/>
+    <w:lsdException w:name="Colorful List Accent 1" w:uiPriority="72"/>
+    <w:lsdException w:name="Colorful Grid Accent 1" w:uiPriority="73"/>
+    <w:lsdException w:name="Light Shading Accent 2" w:uiPriority="60"/>
+    <w:lsdException w:name="Light List Accent 2" w:uiPriority="61"/>
+    <w:lsdException w:name="Light Grid Accent 2" w:uiPriority="62"/>
+    <w:lsdException w:name="Medium Shading 1 Accent 2" w:uiPriority="63"/>
+    <w:lsdException w:name="Medium Shading 2 Accent 2" w:uiPriority="64"/>
+    <w:lsdException w:name="Medium List 1 Accent 2" w:uiPriority="65"/>
+    <w:lsdException w:name="Medium List 2 Accent 2" w:uiPriority="66"/>
+    <w:lsdException w:name="Medium Grid 1 Accent 2" w:uiPriority="67"/>
+    <w:lsdException w:name="Medium Grid 2 Accent 2" w:uiPriority="68"/>
+    <w:lsdException w:name="Medium Grid 3 Accent 2" w:uiPriority="69"/>
+    <w:lsdException w:name="Dark List Accent 2" w:uiPriority="70"/>
+    <w:lsdException w:name="Colorful Shading Accent 2" w:uiPriority="71"/>
+    <w:lsdException w:name="Colorful List Accent 2" w:uiPriority="72"/>
+    <w:lsdException w:name="Colorful Grid Accent 2" w:uiPriority="73"/>
+    <w:lsdException w:name="Light Shading Accent 3" w:uiPriority="60"/>
+    <w:lsdException w:name="Light List Accent 3" w:uiPriority="61"/>
+    <w:lsdException w:name="Light Grid Accent 3" w:uiPriority="62"/>
+    <w:lsdException w:name="Medium Shading 1 Accent 3" w:uiPriority="63"/>
+    <w:lsdException w:name="Medium Shading 2 Accent 3" w:uiPriority="64"/>
+    <w:lsdException w:name="Medium List 1 Accent 3" w:uiPriority="65"/>
+    <w:lsdException w:name="Medium List 2 Accent 3" w:uiPriority="66"/>
+    <w:lsdException w:name="Medium Grid 1 Accent 3" w:uiPriority="67"/>
+    <w:lsdException w:name="Medium Grid 2 Accent 3" w:uiPriority="68"/>
+    <w:lsdException w:name="Medium Grid 3 Accent 3" w:uiPriority="69"/>
+    <w:lsdException w:name="Dark List Accent 3" w:uiPriority="70"/>
+    <w:lsdException w:name="Colorful Shading Accent 3" w:uiPriority="71"/>
+    <w:lsdException w:name="Colorful List Accent 3" w:uiPriority="72"/>
+    <w:lsdException w:name="Colorful Grid Accent 3" w:uiPriority="73"/>
+    <w:lsdException w:name="Light Shading Accent 4" w:uiPriority="60"/>
+    <w:lsdException w:name="Light List Accent 4" w:uiPriority="61"/>
+    <w:lsdException w:name="Light Grid Accent 4" w:uiPriority="62"/>
+    <w:lsdException w:name="Medium Shading 1 Accent 4" w:uiPriority="63"/>
+    <w:lsdException w:name="Medium Shading 2 Accent 4" w:uiPriority="64"/>
+    <w:lsdException w:name="Medium List 1 Accent 4" w:uiPriority="65"/>
+    <w:lsdException w:name="Medium List 2 Accent 4" w:uiPriority="66"/>
+    <w:lsdException w:name="Medium Grid 1 Accent 4" w:uiPriority="67"/>
+    <w:lsdException w:name="Medium Grid 2 Accent 4" w:uiPriority="68"/>
+    <w:lsdException w:name="Medium Grid 3 Accent 4" w:uiPriority="69"/>
+    <w:lsdException w:name="Dark List Accent 4" w:uiPriority="70"/>
+    <w:lsdException w:name="Colorful Shading Accent 4" w:uiPriority="71"/>
+    <w:lsdException w:name="Colorful List Accent 4" w:uiPriority="72"/>
+    <w:lsdException w:name="Colorful Grid Accent 4" w:uiPriority="73"/>
+    <w:lsdException w:name="Light Shading Accent 5" w:uiPriority="60"/>
+    <w:lsdException w:name="Light List Accent 5" w:uiPriority="61"/>
+    <w:lsdException w:name="Light Grid Accent 5" w:uiPriority="62"/>
+    <w:lsdException w:name="Medium Shading 1 Accent 5" w:uiPriority="63"/>
+    <w:lsdException w:name="Medium Shading 2 Accent 5" w:uiPriority="64"/>
+    <w:lsdException w:name="Medium List 1 Accent 5" w:uiPriority="65"/>
+    <w:lsdException w:name="Medium List 2 Accent 5" w:uiPriority="66"/>
+    <w:lsdException w:name="Medium Grid 1 Accent 5" w:uiPriority="67"/>
+    <w:lsdException w:name="Medium Grid 2 Accent 5" w:uiPriority="68"/>
+    <w:lsdException w:name="Medium Grid 3 Accent 5" w:uiPriority="69"/>
+    <w:lsdException w:name="Dark List Accent 5" w:uiPriority="70"/>
+    <w:lsdException w:name="Colorful Shading Accent 5" w:uiPriority="71"/>
+    <w:lsdException w:name="Colorful List Accent 5" w:uiPriority="72"/>
+    <w:lsdException w:name="Colorful Grid Accent 5" w:uiPriority="73"/>
+    <w:lsdException w:name="Light Shading Accent 6" w:uiPriority="60"/>
+    <w:lsdException w:name="Light List Accent 6" w:uiPriority="61"/>
+    <w:lsdException w:name="Light Grid Accent 6" w:uiPriority="62"/>
+    <w:lsdException w:name="Medium Shading 1 Accent 6" w:uiPriority="63"/>
+    <w:lsdException w:name="Medium Shading 2 Accent 6" w:uiPriority="64"/>
+    <w:lsdException w:name="Medium List 1 Accent 6" w:uiPriority="65"/>
+    <w:lsdException w:name="Medium List 2 Accent 6" w:uiPriority="66"/>
+    <w:lsdException w:name="Medium Grid 1 Accent 6" w:uiPriority="67"/>
+    <w:lsdException w:name="Medium Grid 2 Accent 6" w:uiPriority="68"/>
+    <w:lsdException w:name="Medium Grid 3 Accent 6" w:uiPriority="69"/>
+    <w:lsdException w:name="Dark List Accent 6" w:uiPriority="70"/>
+    <w:lsdException w:name="Colorful Shading Accent 6" w:uiPriority="71"/>
+    <w:lsdException w:name="Colorful List Accent 6" w:uiPriority="72"/>
+    <w:lsdException w:name="Colorful Grid Accent 6" w:uiPriority="73"/>
+    <w:lsdException w:name="Subtle Emphasis" w:uiPriority="19" w:qFormat="1"/>
+    <w:lsdException w:name="Intense Emphasis" w:uiPriority="21" w:qFormat="1"/>
+    <w:lsdException w:name="Subtle Reference" w:uiPriority="31" w:qFormat="1"/>
+    <w:lsdException w:name="Intense Reference" w:uiPriority="32" w:qFormat="1"/>
+    <w:lsdException w:name="Book Title" w:uiPriority="33" w:qFormat="1"/>
+    <w:lsdException w:name="Bibliography" w:semiHidden="1" w:uiPriority="37" w:unhideWhenUsed="1"/>
+    <w:lsdException w:name="TOC Heading" w:semiHidden="1" w:uiPriority="39" w:unhideWhenUsed="1" w:qFormat="1"/>
+    <w:lsdException w:name="Plain Table 1" w:uiPriority="41"/>
+    <w:lsdException w:name="Plain Table 2" w:uiPriority="42"/>
+    <w:lsdException w:name="Plain Table 3" w:uiPriority="43"/>
+    <w:lsdException w:name="Plain Table 4" w:uiPriority="44"/>
+    <w:lsdException w:name="Plain Table 5" w:uiPriority="45"/>
+    <w:lsdException w:name="Grid Table Light" w:uiPriority="40"/>
+    <w:lsdException w:name="Grid Table 1 Light" w:uiPriority="46"/>
+    <w:lsdException w:name="Grid Table 2" w:uiPriority="47"/>
+    <w:lsdException w:name="Grid Table 3" w:uiPriority="48"/>
+    <w:lsdException w:name="Grid Table 4" w:uiPriority="49"/>
+    <w:lsdException w:name="Grid Table 5 Dark" w:uiPriority="50"/>
+    <w:lsdException w:name="Grid Table 6 Colorful" w:uiPriority="51"/>
+    <w:lsdException w:name="Grid Table 7 Colorful" w:uiPriority="52"/>
+    <w:lsdException w:name="Grid Table 1 Light Accent 1" w:uiPriority="46"/>
+    <w:lsdException w:name="Grid Table 2 Accent 1" w:uiPriority="47"/>
+    <w:lsdException w:name="Grid Table 3 Accent 1" w:uiPriority="48"/>
+    <w:lsdException w:name="Grid Table 4 Accent 1" w:uiPriority="49"/>
+    <w:lsdException w:name="Grid Table 5 Dark Accent 1" w:uiPriority="50"/>
+    <w:lsdException w:name="Grid Table 6 Colorful Accent 1" w:uiPriority="51"/>
+    <w:lsdException w:name="Grid Table 7 Colorful Accent 1" w:uiPriority="52"/>
+    <w:lsdException w:name="Grid Table 1 Light Accent 2" w:uiPriority="46"/>
+    <w:lsdException w:name="Grid Table 2 Accent 2" w:uiPriority="47"/>
+    <w:lsdException w:name="Grid Table 3 Accent 2" w:uiPriority="48"/>
+    <w:lsdException w:name="Grid Table 4 Accent 2" w:uiPriority="49"/>
+    <w:lsdException w:name="Grid Table 5 Dark Accent 2" w:uiPriority="50"/>
+    <w:lsdException w:name="Grid Table 6 Colorful Accent 2" w:uiPriority="51"/>
+    <w:lsdException w:name="Grid Table 7 Colorful Accent 2" w:uiPriority="52"/>
+    <w:lsdException w:name="Grid Table 1 Light Accent 3" w:uiPriority="46"/>
+    <w:lsdException w:name="Grid Table 2 Accent 3" w:uiPriority="47"/>
+    <w:lsdException w:name="Grid Table 3 Accent 3" w:uiPriority="48"/>
+    <w:lsdException w:name="Grid Table 4 Accent 3" w:uiPriority="49"/>
+    <w:lsdException w:name="Grid Table 5 Dark Accent 3" w:uiPriority="50"/>
+    <w:lsdException w:name="Grid Table 6 Colorful Accent 3" w:uiPriority="51"/>
+    <w:lsdException w:name="Grid Table 7 Colorful Accent 3" w:uiPriority="52"/>
+    <w:lsdException w:name="Grid Table 1 Light Accent 4" w:uiPriority="46"/>
+    <w:lsdException w:name="Grid Table 2 Accent 4" w:uiPriority="47"/>
+    <w:lsdException w:name="Grid Table 3 Accent 4" w:uiPriority="48"/>
+    <w:lsdException w:name="Grid Table 4 Accent 4" w:uiPriority="49"/>
+    <w:lsdException w:name="Grid Table 5 Dark Accent 4" w:uiPriority="50"/>
+    <w:lsdException w:name="Grid Table 6 Colorful Accent 4" w:uiPriority="51"/>
+    <w:lsdException w:name="Grid Table 7 Colorful Accent 4" w:uiPriority="52"/>
+    <w:lsdException w:name="Grid Table 1 Light Accent 5" w:uiPriority="46"/>
+    <w:lsdException w:name="Grid Table 2 Accent 5" w:uiPriority="47"/>
+    <w:lsdException w:name="Grid Table 3 Accent 5" w:uiPriority="48"/>
+    <w:lsdException w:name="Grid Table 4 Accent 5" w:uiPriority="49"/>
+    <w:lsdException w:name="Grid Table 5 Dark Accent 5" w:uiPriority="50"/>
+    <w:lsdException w:name="Grid Table 6 Colorful Accent 5" w:uiPriority="51"/>
+    <w:lsdException w:name="Grid Table 7 Colorful Accent 5" w:uiPriority="52"/>
+    <w:lsdException w:name="Grid Table 1 Light Accent 6" w:uiPriority="46"/>
+    <w:lsdException w:name="Grid Table 2 Accent 6" w:uiPriority="47"/>
+    <w:lsdException w:name="Grid Table 3 Accent 6" w:uiPriority="48"/>
+    <w:lsdException w:name="Grid Table 4 Accent 6" w:uiPriority="49"/>
+    <w:lsdException w:name="Grid Table 5 Dark Accent 6" w:uiPriority="50"/>
+    <w:lsdException w:name="Grid Table 6 Colorful Accent 6" w:uiPriority="51"/>
+    <w:lsdException w:name="Grid Table 7 Colorful Accent 6" w:uiPriority="52"/>
+    <w:lsdException w:name="List Table 1 Light" w:uiPriority="46"/>
+    <w:lsdException w:name="List Table 2" w:uiPriority="47"/>
+    <w:lsdException w:name="List Table 3" w:uiPriority="48"/>
+    <w:lsdException w:name="List Table 4" w:uiPriority="49"/>
+    <w:lsdException w:name="List Table 5 Dark" w:uiPriority="50"/>
+    <w:lsdException w:name="List Table 6 Colorful" w:uiPriority="51"/>
+    <w:lsdException w:name="List Table 7 Colorful" w:uiPriority="52"/>
+    <w:lsdException w:name="List Table 1 Light Accent 1" w:uiPriority="46"/>
+    <w:lsdException w:name="List Table 2 Accent 1" w:uiPriority="47"/>
+    <w:lsdException w:name="List Table 3 Accent 1" w:uiPriority="48"/>
+    <w:lsdException w:name="List Table 4 Accent 1" w:uiPriority="49"/>
+    <w:lsdException w:name="List Table 5 Dark Accent 1" w:uiPriority="50"/>
+    <w:lsdException w:name="List Table 6 Colorful Accent 1" w:uiPriority="51"/>
+    <w:lsdException w:name="List Table 7 Colorful Accent 1" w:uiPriority="52"/>
+    <w:lsdException w:name="List Table 1 Light Accent 2" w:uiPriority="46"/>
+    <w:lsdException w:name="List Table 2 Accent 2" w:uiPriority="47"/>
+    <w:lsdException w:name="List Table 3 Accent 2" w:uiPriority="48"/>
+    <w:lsdException w:name="List Table 4 Accent 2" w:uiPriority="49"/>
+    <w:lsdException w:name="List Table 5 Dark Accent 2" w:uiPriority="50"/>
+    <w:lsdException w:name="List Table 6 Colorful Accent 2" w:uiPriority="51"/>
+    <w:lsdException w:name="List Table 7 Colorful Accent 2" w:uiPriority="52"/>
+    <w:lsdException w:name="List Table 1 Light Accent 3" w:uiPriority="46"/>
+    <w:lsdException w:name="List Table 2 Accent 3" w:uiPriority="47"/>
+    <w:lsdException w:name="List Table 3 Accent 3" w:uiPriority="48"/>
+    <w:lsdException w:name="List Table 4 Accent 3" w:uiPriority="49"/>
+    <w:lsdException w:name="List Table 5 Dark Accent 3" w:uiPriority="50"/>
+    <w:lsdException w:name="List Table 6 Colorful Accent 3" w:uiPriority="51"/>
+    <w:lsdException w:name="List Table 7 Colorful Accent 3" w:uiPriority="52"/>
+    <w:lsdException w:name="List Table 1 Light Accent 4" w:uiPriority="46"/>
+    <w:lsdException w:name="List Table 2 Accent 4" w:uiPriority="47"/>
+    <w:lsdException w:name="List Table 3 Accent 4" w:uiPriority="48"/>
+    <w:lsdException w:name="List Table 4 Accent 4" w:uiPriority="49"/>
+    <w:lsdException w:name="List Table 5 Dark Accent 4" w:uiPriority="50"/>
+    <w:lsdException w:name="List Table 6 Colorful Accent 4" w:uiPriority="51"/>
+    <w:lsdException w:name="List Table 7 Colorful Accent 4" w:uiPriority="52"/>
+    <w:lsdException w:name="List Table 1 Light Accent 5" w:uiPriority="46"/>
+    <w:lsdException w:name="List Table 2 Accent 5" w:uiPriority="47"/>
+    <w:lsdException w:name="List Table 3 Accent 5" w:uiPriority="48"/>
+    <w:lsdException w:name="List Table 4 Accent 5" w:uiPriority="49"/>
+    <w:lsdException w:name="List Table 5 Dark Accent 5" w:uiPriority="50"/>
+    <w:lsdException w:name="List Table 6 Colorful Accent 5" w:uiPriority="51"/>
+    <w:lsdException w:name="List Table 7 Colorful Accent 5" w:uiPriority="52"/>
+    <w:lsdException w:name="List Table 1 Light Accent 6" w:uiPriority="46"/>
+    <w:lsdException w:name="List Table 2 Accent 6" w:uiPriority="47"/>
+    <w:lsdException w:name="List Table 3 Accent 6" w:uiPriority="48"/>
+    <w:lsdException w:name="List Table 4 Accent 6" w:uiPriority="49"/>
+    <w:lsdException w:name="List Table 5 Dark Accent 6" w:uiPriority="50"/>
+    <w:lsdException w:name="List Table 6 Colorful Accent 6" w:uiPriority="51"/>
+    <w:lsdException w:name="List Table 7 Colorful Accent 6" w:uiPriority="52"/>
   </w:latentStyles>
   <w:style w:type="paragraph" w:default="1" w:styleId="Normal">
     <w:name w:val="Normal"/>
@@ -6734,7 +7615,6 @@
   <w:style w:type="character" w:default="1" w:styleId="DefaultParagraphFont">
     <w:name w:val="Default Paragraph Font"/>
     <w:uiPriority w:val="1"/>
-    <w:semiHidden/>
     <w:unhideWhenUsed/>
   </w:style>
   <w:style w:type="table" w:default="1" w:styleId="TableNormal">
@@ -6742,7 +7622,6 @@
     <w:uiPriority w:val="99"/>
     <w:semiHidden/>
     <w:unhideWhenUsed/>
-    <w:qFormat/>
     <w:tblPr>
       <w:tblInd w:w="0" w:type="dxa"/>
       <w:tblCellMar>
@@ -7147,7 +8026,7 @@
   <a:extraClrSchemeLst/>
   <a:extLst>
     <a:ext uri="{05A4C25C-085E-4340-85A3-A5531E510DB2}">
-      <thm15:themeFamily xmlns:thm15="http://schemas.microsoft.com/office/thememl/2012/main" xmlns="" name="Office Theme" id="{62F939B6-93AF-4DB8-9C6B-D6C7DFDC589F}" vid="{4A3C46E8-61CC-4603-A589-7422A47A8E4A}"/>
+      <thm15:themeFamily xmlns:thm15="http://schemas.microsoft.com/office/thememl/2012/main" name="Office Theme" id="{62F939B6-93AF-4DB8-9C6B-D6C7DFDC589F}" vid="{4A3C46E8-61CC-4603-A589-7422A47A8E4A}"/>
     </a:ext>
   </a:extLst>
 </a:theme>
@@ -7158,7 +8037,7 @@
 </file>
 
 <file path=customXml/itemProps1.xml><?xml version="1.0" encoding="utf-8"?>
-<ds:datastoreItem xmlns:ds="http://schemas.openxmlformats.org/officeDocument/2006/customXml" ds:itemID="{75BDE39C-E12A-461E-BB56-CF69680840C7}">
+<ds:datastoreItem xmlns:ds="http://schemas.openxmlformats.org/officeDocument/2006/customXml" ds:itemID="{4173AC10-FB3A-4D8E-A237-8B35E50D80F7}">
   <ds:schemaRefs>
     <ds:schemaRef ds:uri="http://schemas.openxmlformats.org/officeDocument/2006/bibliography"/>
   </ds:schemaRefs>

</xml_diff>